<commit_message>
Add info about thread executors
</commit_message>
<xml_diff>
--- a/Java/Code snippets/Executer.docx
+++ b/Java/Code snippets/Executer.docx
@@ -70,7 +70,7 @@
                     <pic:cNvPicPr/>
                   </pic:nvPicPr>
                   <pic:blipFill rotWithShape="1">
-                    <a:blip r:embed="rId4"/>
+                    <a:blip r:embed="rId5"/>
                     <a:srcRect l="2950" t="35081" r="55109" b="35657"/>
                     <a:stretch/>
                   </pic:blipFill>
@@ -305,8 +305,3131 @@
         </w:rPr>
         <w:t>After invoking submit, the current thread does not wait for the task to complete. It just adds the task to the executor’s internal queue to be executed asynchronously by one of the threads.</w:t>
       </w:r>
+    </w:p>
+    <w:p>
+      <w:pPr>
+        <w:pStyle w:val="1"/>
+        <w:rPr>
+          <w:lang w:val="en-US"/>
+        </w:rPr>
+      </w:pPr>
+      <w:r>
+        <w:rPr>
+          <w:lang w:val="en-US"/>
+        </w:rPr>
+        <w:t>There are two methods for stopping executors:</w:t>
+      </w:r>
+    </w:p>
+    <w:p>
+      <w:pPr>
+        <w:rPr>
+          <w:lang w:val="en-US"/>
+        </w:rPr>
+      </w:pPr>
+      <w:r>
+        <w:rPr>
+          <w:lang w:val="en-US"/>
+        </w:rPr>
+        <w:tab/>
+        <w:t xml:space="preserve">void </w:t>
+      </w:r>
+      <w:proofErr w:type="gramStart"/>
+      <w:r>
+        <w:rPr>
+          <w:lang w:val="en-US"/>
+        </w:rPr>
+        <w:t>shutdown(</w:t>
+      </w:r>
+      <w:proofErr w:type="gramEnd"/>
+      <w:r>
+        <w:rPr>
+          <w:lang w:val="en-US"/>
+        </w:rPr>
+        <w:t>) – waits until all running task completes and prohibits submitting of new tasks;</w:t>
+      </w:r>
+    </w:p>
+    <w:p>
+      <w:pPr>
+        <w:rPr>
+          <w:lang w:val="en-US"/>
+        </w:rPr>
+      </w:pPr>
+      <w:r>
+        <w:rPr>
+          <w:lang w:val="en-US"/>
+        </w:rPr>
+        <w:tab/>
+        <w:t xml:space="preserve">List&lt;Runnable&gt; </w:t>
+      </w:r>
+      <w:proofErr w:type="spellStart"/>
+      <w:proofErr w:type="gramStart"/>
+      <w:r>
+        <w:rPr>
+          <w:lang w:val="en-US"/>
+        </w:rPr>
+        <w:t>shutdownNow</w:t>
+      </w:r>
+      <w:proofErr w:type="spellEnd"/>
+      <w:r>
+        <w:rPr>
+          <w:lang w:val="en-US"/>
+        </w:rPr>
+        <w:t>(</w:t>
+      </w:r>
+      <w:proofErr w:type="gramEnd"/>
+      <w:r>
+        <w:rPr>
+          <w:lang w:val="en-US"/>
+        </w:rPr>
+        <w:t>) immediately stops all running tasks and returns a list of the tasks that were awaiting execution.</w:t>
+      </w:r>
+    </w:p>
+    <w:p>
+      <w:pPr>
+        <w:rPr>
+          <w:lang w:val="en-US"/>
+        </w:rPr>
+      </w:pPr>
+    </w:p>
+    <w:p>
+      <w:pPr>
+        <w:rPr>
+          <w:lang w:val="en-US"/>
+        </w:rPr>
+      </w:pPr>
+      <w:r>
+        <w:rPr>
+          <w:lang w:val="en-US"/>
+        </w:rPr>
+        <w:t xml:space="preserve">Note that </w:t>
+      </w:r>
+      <w:proofErr w:type="gramStart"/>
+      <w:r>
+        <w:rPr>
+          <w:lang w:val="en-US"/>
+        </w:rPr>
+        <w:t>shutdown(</w:t>
+      </w:r>
+      <w:proofErr w:type="gramEnd"/>
+      <w:r>
+        <w:rPr>
+          <w:lang w:val="en-US"/>
+        </w:rPr>
+        <w:t xml:space="preserve">) does not block the current thread unlike join() of Thread. If you need to wait until the execution is complete, you can invoke </w:t>
+      </w:r>
+      <w:proofErr w:type="spellStart"/>
+      <w:proofErr w:type="gramStart"/>
+      <w:r>
+        <w:rPr>
+          <w:lang w:val="en-US"/>
+        </w:rPr>
+        <w:t>awaiteTermination</w:t>
+      </w:r>
+      <w:proofErr w:type="spellEnd"/>
+      <w:r>
+        <w:rPr>
+          <w:lang w:val="en-US"/>
+        </w:rPr>
+        <w:t>(</w:t>
+      </w:r>
+      <w:proofErr w:type="gramEnd"/>
+      <w:r>
+        <w:rPr>
+          <w:lang w:val="en-US"/>
+        </w:rPr>
+        <w:t>…) with the specified waiting time.</w:t>
+      </w:r>
+    </w:p>
+    <w:p>
+      <w:pPr>
+        <w:rPr>
+          <w:lang w:val="en-US"/>
+        </w:rPr>
+      </w:pPr>
+    </w:p>
+    <w:p>
+      <w:pPr>
+        <w:rPr>
+          <w:lang w:val="en-US"/>
+        </w:rPr>
+      </w:pPr>
+      <w:proofErr w:type="spellStart"/>
+      <w:proofErr w:type="gramStart"/>
+      <w:r>
+        <w:rPr>
+          <w:lang w:val="en-US"/>
+        </w:rPr>
+        <w:t>awaitTermination</w:t>
+      </w:r>
+      <w:proofErr w:type="spellEnd"/>
+      <w:r>
+        <w:rPr>
+          <w:lang w:val="en-US"/>
+        </w:rPr>
+        <w:t>(</w:t>
+      </w:r>
+      <w:proofErr w:type="gramEnd"/>
+      <w:r>
+        <w:rPr>
+          <w:lang w:val="en-US"/>
+        </w:rPr>
+        <w:t>…)</w:t>
+      </w:r>
+    </w:p>
+    <w:p>
+      <w:pPr>
+        <w:rPr>
+          <w:lang w:val="en-US"/>
+        </w:rPr>
+      </w:pPr>
+    </w:p>
+    <w:p>
+      <w:pPr>
+        <w:rPr>
+          <w:lang w:val="en-US"/>
+        </w:rPr>
+      </w:pPr>
+      <w:proofErr w:type="spellStart"/>
+      <w:r>
+        <w:rPr>
+          <w:lang w:val="en-US"/>
+        </w:rPr>
+        <w:t>ExecutorService</w:t>
+      </w:r>
+      <w:proofErr w:type="spellEnd"/>
+      <w:r>
+        <w:rPr>
+          <w:lang w:val="en-US"/>
+        </w:rPr>
+        <w:t xml:space="preserve"> </w:t>
+      </w:r>
+      <w:proofErr w:type="gramStart"/>
+      <w:r>
+        <w:rPr>
+          <w:lang w:val="en-US"/>
+        </w:rPr>
+        <w:t>executor  =</w:t>
+      </w:r>
+      <w:proofErr w:type="gramEnd"/>
+      <w:r>
+        <w:rPr>
+          <w:lang w:val="en-US"/>
+        </w:rPr>
+        <w:t xml:space="preserve"> </w:t>
+      </w:r>
+      <w:proofErr w:type="spellStart"/>
+      <w:r>
+        <w:rPr>
+          <w:lang w:val="en-US"/>
+        </w:rPr>
+        <w:t>Executor.newFixedThreadPool</w:t>
+      </w:r>
+      <w:proofErr w:type="spellEnd"/>
+      <w:r>
+        <w:rPr>
+          <w:lang w:val="en-US"/>
+        </w:rPr>
+        <w:t>(4);</w:t>
+      </w:r>
+    </w:p>
+    <w:p>
+      <w:pPr>
+        <w:rPr>
+          <w:lang w:val="en-US"/>
+        </w:rPr>
+      </w:pPr>
+      <w:proofErr w:type="spellStart"/>
+      <w:r>
+        <w:rPr>
+          <w:lang w:val="en-US"/>
+        </w:rPr>
+        <w:lastRenderedPageBreak/>
+        <w:t>Executor.shutdown</w:t>
+      </w:r>
+      <w:proofErr w:type="spellEnd"/>
+      <w:r>
+        <w:rPr>
+          <w:lang w:val="en-US"/>
+        </w:rPr>
+        <w:t>();</w:t>
+      </w:r>
+    </w:p>
+    <w:p>
+      <w:pPr>
+        <w:rPr>
+          <w:lang w:val="en-US"/>
+        </w:rPr>
+      </w:pPr>
+      <w:proofErr w:type="spellStart"/>
+      <w:r>
+        <w:rPr>
+          <w:lang w:val="en-US"/>
+        </w:rPr>
+        <w:t>boolean</w:t>
+      </w:r>
+      <w:proofErr w:type="spellEnd"/>
+      <w:r>
+        <w:rPr>
+          <w:lang w:val="en-US"/>
+        </w:rPr>
+        <w:t xml:space="preserve"> terminated = </w:t>
+      </w:r>
+      <w:proofErr w:type="spellStart"/>
+      <w:proofErr w:type="gramStart"/>
+      <w:r>
+        <w:rPr>
+          <w:lang w:val="en-US"/>
+        </w:rPr>
+        <w:t>executor.awaitTemination</w:t>
+      </w:r>
+      <w:proofErr w:type="spellEnd"/>
+      <w:proofErr w:type="gramEnd"/>
+      <w:r>
+        <w:rPr>
+          <w:lang w:val="en-US"/>
+        </w:rPr>
+        <w:t xml:space="preserve">(60, </w:t>
+      </w:r>
+      <w:proofErr w:type="spellStart"/>
+      <w:r>
+        <w:rPr>
+          <w:lang w:val="en-US"/>
+        </w:rPr>
+        <w:t>TimeUnit.MILLISECONDS</w:t>
+      </w:r>
+      <w:proofErr w:type="spellEnd"/>
+      <w:r>
+        <w:rPr>
+          <w:lang w:val="en-US"/>
+        </w:rPr>
+        <w:t>);</w:t>
+      </w:r>
+    </w:p>
+    <w:p>
+      <w:pPr>
+        <w:rPr>
+          <w:lang w:val="en-US"/>
+        </w:rPr>
+      </w:pPr>
+    </w:p>
+    <w:p>
+      <w:pPr>
+        <w:rPr>
+          <w:lang w:val="en-US"/>
+        </w:rPr>
+      </w:pPr>
+      <w:r>
+        <w:rPr>
+          <w:lang w:val="en-US"/>
+        </w:rPr>
+        <w:t>if (terminated) {</w:t>
+      </w:r>
+    </w:p>
+    <w:p>
+      <w:pPr>
+        <w:rPr>
+          <w:lang w:val="en-US"/>
+        </w:rPr>
+      </w:pPr>
+      <w:r>
+        <w:rPr>
+          <w:lang w:val="en-US"/>
+        </w:rPr>
+        <w:tab/>
+      </w:r>
+      <w:proofErr w:type="spellStart"/>
+      <w:r>
+        <w:rPr>
+          <w:lang w:val="en-US"/>
+        </w:rPr>
+        <w:t>System.out.println</w:t>
+      </w:r>
+      <w:proofErr w:type="spellEnd"/>
+      <w:r>
+        <w:rPr>
+          <w:lang w:val="en-US"/>
+        </w:rPr>
+        <w:t xml:space="preserve">(“The executor was successfully </w:t>
+      </w:r>
+      <w:proofErr w:type="spellStart"/>
+      <w:r>
+        <w:rPr>
+          <w:lang w:val="en-US"/>
+        </w:rPr>
+        <w:t>stoped</w:t>
+      </w:r>
+      <w:proofErr w:type="spellEnd"/>
+      <w:r>
+        <w:rPr>
+          <w:lang w:val="en-US"/>
+        </w:rPr>
+        <w:t>”);</w:t>
+      </w:r>
+    </w:p>
+    <w:p>
+      <w:pPr>
+        <w:rPr>
+          <w:lang w:val="en-US"/>
+        </w:rPr>
+      </w:pPr>
+      <w:r>
+        <w:rPr>
+          <w:lang w:val="en-US"/>
+        </w:rPr>
+        <w:t>} else {</w:t>
+      </w:r>
+    </w:p>
+    <w:p>
+      <w:pPr>
+        <w:rPr>
+          <w:lang w:val="en-US"/>
+        </w:rPr>
+      </w:pPr>
+      <w:r>
+        <w:rPr>
+          <w:lang w:val="en-US"/>
+        </w:rPr>
+        <w:tab/>
+      </w:r>
+      <w:proofErr w:type="spellStart"/>
+      <w:r>
+        <w:rPr>
+          <w:lang w:val="en-US"/>
+        </w:rPr>
+        <w:t>System.out.println</w:t>
+      </w:r>
+      <w:proofErr w:type="spellEnd"/>
+      <w:r>
+        <w:rPr>
+          <w:lang w:val="en-US"/>
+        </w:rPr>
+        <w:t>(“Timeout elapsed before termination”);</w:t>
+      </w:r>
+    </w:p>
+    <w:p>
+      <w:pPr>
+        <w:rPr>
+          <w:lang w:val="en-US"/>
+        </w:rPr>
+      </w:pPr>
+      <w:r>
+        <w:rPr>
+          <w:lang w:val="en-US"/>
+        </w:rPr>
+        <w:t>}</w:t>
+      </w:r>
+    </w:p>
+    <w:p>
+      <w:pPr>
+        <w:rPr>
+          <w:lang w:val="en-US"/>
+        </w:rPr>
+      </w:pPr>
+    </w:p>
+    <w:p>
+      <w:pPr>
+        <w:rPr>
+          <w:lang w:val="en-US"/>
+        </w:rPr>
+      </w:pPr>
+      <w:r>
+        <w:rPr>
+          <w:lang w:val="en-US"/>
+        </w:rPr>
+        <w:t>In the following example, we create one executor with a pool consisting of four threads. We submit ten tasks to it and then analyze the results. Each task prints the name of a thread that executes it, as well as the name of the task.</w:t>
+      </w:r>
+    </w:p>
+    <w:p>
+      <w:pPr>
+        <w:rPr>
+          <w:lang w:val="en-US"/>
+        </w:rPr>
+      </w:pPr>
+    </w:p>
+    <w:p>
+      <w:pPr>
+        <w:rPr>
+          <w:lang w:val="en-US"/>
+        </w:rPr>
+      </w:pPr>
+      <w:r>
+        <w:rPr>
+          <w:lang w:val="en-US"/>
+        </w:rPr>
+        <w:t xml:space="preserve">Import </w:t>
+      </w:r>
+      <w:proofErr w:type="spellStart"/>
+      <w:proofErr w:type="gramStart"/>
+      <w:r>
+        <w:rPr>
+          <w:lang w:val="en-US"/>
+        </w:rPr>
+        <w:t>java.util</w:t>
+      </w:r>
+      <w:proofErr w:type="gramEnd"/>
+      <w:r>
+        <w:rPr>
+          <w:lang w:val="en-US"/>
+        </w:rPr>
+        <w:t>.concurrent.ExecutorService</w:t>
+      </w:r>
+      <w:proofErr w:type="spellEnd"/>
+      <w:r>
+        <w:rPr>
+          <w:lang w:val="en-US"/>
+        </w:rPr>
+        <w:t>;</w:t>
+      </w:r>
+    </w:p>
+    <w:p>
+      <w:pPr>
+        <w:rPr>
+          <w:lang w:val="en-US"/>
+        </w:rPr>
+      </w:pPr>
+      <w:r>
+        <w:rPr>
+          <w:lang w:val="en-US"/>
+        </w:rPr>
+        <w:t xml:space="preserve">Import </w:t>
+      </w:r>
+      <w:proofErr w:type="spellStart"/>
+      <w:proofErr w:type="gramStart"/>
+      <w:r>
+        <w:rPr>
+          <w:lang w:val="en-US"/>
+        </w:rPr>
+        <w:t>java.util</w:t>
+      </w:r>
+      <w:proofErr w:type="gramEnd"/>
+      <w:r>
+        <w:rPr>
+          <w:lang w:val="en-US"/>
+        </w:rPr>
+        <w:t>.concurrent.Executor</w:t>
+      </w:r>
+      <w:proofErr w:type="spellEnd"/>
+      <w:r>
+        <w:rPr>
+          <w:lang w:val="en-US"/>
+        </w:rPr>
+        <w:t>;</w:t>
+      </w:r>
+    </w:p>
+    <w:p>
+      <w:pPr>
+        <w:rPr>
+          <w:lang w:val="en-US"/>
+        </w:rPr>
+      </w:pPr>
+    </w:p>
+    <w:p>
+      <w:pPr>
+        <w:rPr>
+          <w:lang w:val="en-US"/>
+        </w:rPr>
+      </w:pPr>
+      <w:r>
+        <w:rPr>
+          <w:lang w:val="en-US"/>
+        </w:rPr>
+        <w:t xml:space="preserve">public class </w:t>
+      </w:r>
+      <w:proofErr w:type="spellStart"/>
+      <w:r>
+        <w:rPr>
+          <w:lang w:val="en-US"/>
+        </w:rPr>
+        <w:t>ExecutorDemo</w:t>
+      </w:r>
+      <w:proofErr w:type="spellEnd"/>
+      <w:r>
+        <w:rPr>
+          <w:lang w:val="en-US"/>
+        </w:rPr>
+        <w:t xml:space="preserve"> {</w:t>
+      </w:r>
+    </w:p>
+    <w:p>
+      <w:pPr>
+        <w:rPr>
+          <w:lang w:val="en-US"/>
+        </w:rPr>
+      </w:pPr>
+      <w:r>
+        <w:rPr>
+          <w:lang w:val="en-US"/>
+        </w:rPr>
+        <w:tab/>
+        <w:t xml:space="preserve">private final static </w:t>
+      </w:r>
+      <w:proofErr w:type="spellStart"/>
+      <w:r>
+        <w:rPr>
+          <w:lang w:val="en-US"/>
+        </w:rPr>
+        <w:t>int</w:t>
+      </w:r>
+      <w:proofErr w:type="spellEnd"/>
+      <w:r>
+        <w:rPr>
+          <w:lang w:val="en-US"/>
+        </w:rPr>
+        <w:t xml:space="preserve"> POOL_SIZE = 4;</w:t>
+      </w:r>
+    </w:p>
+    <w:p>
+      <w:pPr>
+        <w:rPr>
+          <w:lang w:val="en-US"/>
+        </w:rPr>
+      </w:pPr>
+      <w:r>
+        <w:rPr>
+          <w:lang w:val="en-US"/>
+        </w:rPr>
+        <w:tab/>
+        <w:t xml:space="preserve">private final static </w:t>
+      </w:r>
+      <w:proofErr w:type="spellStart"/>
+      <w:r>
+        <w:rPr>
+          <w:lang w:val="en-US"/>
+        </w:rPr>
+        <w:t>int</w:t>
+      </w:r>
+      <w:proofErr w:type="spellEnd"/>
+      <w:r>
+        <w:rPr>
+          <w:lang w:val="en-US"/>
+        </w:rPr>
+        <w:t xml:space="preserve"> NUMBER_OF_TASKS = 10;</w:t>
+      </w:r>
+    </w:p>
+    <w:p>
+      <w:pPr>
+        <w:rPr>
+          <w:lang w:val="en-US"/>
+        </w:rPr>
+      </w:pPr>
+      <w:r>
+        <w:rPr>
+          <w:lang w:val="en-US"/>
+        </w:rPr>
+        <w:tab/>
+      </w:r>
+    </w:p>
+    <w:p>
+      <w:pPr>
+        <w:rPr>
+          <w:lang w:val="en-US"/>
+        </w:rPr>
+      </w:pPr>
+      <w:r>
+        <w:rPr>
+          <w:lang w:val="en-US"/>
+        </w:rPr>
+        <w:tab/>
+        <w:t>public static void main(</w:t>
+      </w:r>
+      <w:proofErr w:type="gramStart"/>
+      <w:r>
+        <w:rPr>
+          <w:lang w:val="en-US"/>
+        </w:rPr>
+        <w:t>String[</w:t>
+      </w:r>
+      <w:proofErr w:type="gramEnd"/>
+      <w:r>
+        <w:rPr>
+          <w:lang w:val="en-US"/>
+        </w:rPr>
+        <w:t xml:space="preserve">] </w:t>
+      </w:r>
+      <w:proofErr w:type="spellStart"/>
+      <w:r>
+        <w:rPr>
+          <w:lang w:val="en-US"/>
+        </w:rPr>
+        <w:t>args</w:t>
+      </w:r>
+      <w:proofErr w:type="spellEnd"/>
+      <w:r>
+        <w:rPr>
+          <w:lang w:val="en-US"/>
+        </w:rPr>
+        <w:t>) {</w:t>
+      </w:r>
+    </w:p>
+    <w:p>
+      <w:pPr>
+        <w:rPr>
+          <w:lang w:val="en-US"/>
+        </w:rPr>
+      </w:pPr>
+      <w:r>
+        <w:rPr>
+          <w:lang w:val="en-US"/>
+        </w:rPr>
+        <w:tab/>
+      </w:r>
+      <w:r>
+        <w:rPr>
+          <w:lang w:val="en-US"/>
+        </w:rPr>
+        <w:tab/>
+      </w:r>
+      <w:proofErr w:type="spellStart"/>
+      <w:r>
+        <w:rPr>
+          <w:lang w:val="en-US"/>
+        </w:rPr>
+        <w:t>ExecutorService</w:t>
+      </w:r>
+      <w:proofErr w:type="spellEnd"/>
+      <w:r>
+        <w:rPr>
+          <w:lang w:val="en-US"/>
+        </w:rPr>
+        <w:t xml:space="preserve"> executor = </w:t>
+      </w:r>
+      <w:proofErr w:type="spellStart"/>
+      <w:r>
+        <w:rPr>
+          <w:lang w:val="en-US"/>
+        </w:rPr>
+        <w:t>Executors.newFixedThreadPool</w:t>
+      </w:r>
+      <w:proofErr w:type="spellEnd"/>
+      <w:r>
+        <w:rPr>
+          <w:lang w:val="en-US"/>
+        </w:rPr>
+        <w:t>(POOL_SIZE);</w:t>
+      </w:r>
+    </w:p>
+    <w:p>
+      <w:pPr>
+        <w:rPr>
+          <w:lang w:val="en-US"/>
+        </w:rPr>
+      </w:pPr>
+      <w:r>
+        <w:rPr>
+          <w:lang w:val="en-US"/>
+        </w:rPr>
+        <w:tab/>
+      </w:r>
+      <w:r>
+        <w:rPr>
+          <w:lang w:val="en-US"/>
+        </w:rPr>
+        <w:tab/>
+        <w:t>for (</w:t>
+      </w:r>
+      <w:proofErr w:type="spellStart"/>
+      <w:r>
+        <w:rPr>
+          <w:lang w:val="en-US"/>
+        </w:rPr>
+        <w:t>int</w:t>
+      </w:r>
+      <w:proofErr w:type="spellEnd"/>
+      <w:r>
+        <w:rPr>
+          <w:lang w:val="en-US"/>
+        </w:rPr>
+        <w:t xml:space="preserve"> I = 0; </w:t>
+      </w:r>
+      <w:proofErr w:type="spellStart"/>
+      <w:r>
+        <w:rPr>
+          <w:lang w:val="en-US"/>
+        </w:rPr>
+        <w:t>i</w:t>
+      </w:r>
+      <w:proofErr w:type="spellEnd"/>
+      <w:r>
+        <w:rPr>
+          <w:lang w:val="en-US"/>
+        </w:rPr>
+        <w:t xml:space="preserve"> &lt; NUMBER_OF_TASK; </w:t>
+      </w:r>
+      <w:proofErr w:type="spellStart"/>
+      <w:r>
+        <w:rPr>
+          <w:lang w:val="en-US"/>
+        </w:rPr>
+        <w:t>i</w:t>
+      </w:r>
+      <w:proofErr w:type="spellEnd"/>
+      <w:r>
+        <w:rPr>
+          <w:lang w:val="en-US"/>
+        </w:rPr>
+        <w:t>++) {</w:t>
+      </w:r>
+    </w:p>
+    <w:p>
+      <w:pPr>
+        <w:rPr>
+          <w:lang w:val="en-US"/>
+        </w:rPr>
+      </w:pPr>
+      <w:r>
+        <w:rPr>
+          <w:lang w:val="en-US"/>
+        </w:rPr>
+        <w:tab/>
+      </w:r>
+      <w:r>
+        <w:rPr>
+          <w:lang w:val="en-US"/>
+        </w:rPr>
+        <w:tab/>
+      </w:r>
+      <w:r>
+        <w:rPr>
+          <w:lang w:val="en-US"/>
+        </w:rPr>
+        <w:tab/>
+      </w:r>
+      <w:proofErr w:type="spellStart"/>
+      <w:r>
+        <w:rPr>
+          <w:lang w:val="en-US"/>
+        </w:rPr>
+        <w:t>int</w:t>
+      </w:r>
+      <w:proofErr w:type="spellEnd"/>
+      <w:r>
+        <w:rPr>
+          <w:lang w:val="en-US"/>
+        </w:rPr>
+        <w:t xml:space="preserve"> </w:t>
+      </w:r>
+      <w:proofErr w:type="spellStart"/>
+      <w:r>
+        <w:rPr>
+          <w:lang w:val="en-US"/>
+        </w:rPr>
+        <w:t>taskNumber</w:t>
+      </w:r>
+      <w:proofErr w:type="spellEnd"/>
+      <w:r>
+        <w:rPr>
+          <w:lang w:val="en-US"/>
+        </w:rPr>
+        <w:t xml:space="preserve"> = </w:t>
+      </w:r>
+      <w:proofErr w:type="spellStart"/>
+      <w:r>
+        <w:rPr>
+          <w:lang w:val="en-US"/>
+        </w:rPr>
+        <w:t>i</w:t>
+      </w:r>
+      <w:proofErr w:type="spellEnd"/>
+      <w:r>
+        <w:rPr>
+          <w:lang w:val="en-US"/>
+        </w:rPr>
+        <w:t>;</w:t>
+      </w:r>
+    </w:p>
+    <w:p>
+      <w:pPr>
+        <w:rPr>
+          <w:lang w:val="en-US"/>
+        </w:rPr>
+      </w:pPr>
+      <w:r>
+        <w:rPr>
+          <w:lang w:val="en-US"/>
+        </w:rPr>
+        <w:tab/>
+      </w:r>
+      <w:r>
+        <w:rPr>
+          <w:lang w:val="en-US"/>
+        </w:rPr>
+        <w:tab/>
+      </w:r>
+      <w:r>
+        <w:rPr>
+          <w:lang w:val="en-US"/>
+        </w:rPr>
+        <w:tab/>
+      </w:r>
+      <w:proofErr w:type="spellStart"/>
+      <w:proofErr w:type="gramStart"/>
+      <w:r>
+        <w:rPr>
+          <w:lang w:val="en-US"/>
+        </w:rPr>
+        <w:t>executor.submit</w:t>
+      </w:r>
+      <w:proofErr w:type="spellEnd"/>
+      <w:proofErr w:type="gramEnd"/>
+      <w:r>
+        <w:rPr>
+          <w:lang w:val="en-US"/>
+        </w:rPr>
+        <w:t>(() -&gt; {</w:t>
+      </w:r>
+    </w:p>
+    <w:p>
+      <w:pPr>
+        <w:rPr>
+          <w:lang w:val="en-US"/>
+        </w:rPr>
+      </w:pPr>
+      <w:r>
+        <w:rPr>
+          <w:lang w:val="en-US"/>
+        </w:rPr>
+        <w:tab/>
+      </w:r>
+      <w:r>
+        <w:rPr>
+          <w:lang w:val="en-US"/>
+        </w:rPr>
+        <w:tab/>
+      </w:r>
+      <w:r>
+        <w:rPr>
+          <w:lang w:val="en-US"/>
+        </w:rPr>
+        <w:tab/>
+      </w:r>
+      <w:r>
+        <w:rPr>
+          <w:lang w:val="en-US"/>
+        </w:rPr>
+        <w:tab/>
+        <w:t xml:space="preserve">String </w:t>
+      </w:r>
+      <w:proofErr w:type="spellStart"/>
+      <w:r>
+        <w:rPr>
+          <w:lang w:val="en-US"/>
+        </w:rPr>
+        <w:t>taskName</w:t>
+      </w:r>
+      <w:proofErr w:type="spellEnd"/>
+      <w:r>
+        <w:rPr>
+          <w:lang w:val="en-US"/>
+        </w:rPr>
+        <w:t xml:space="preserve"> = “task” + </w:t>
+      </w:r>
+      <w:proofErr w:type="spellStart"/>
+      <w:r>
+        <w:rPr>
+          <w:lang w:val="en-US"/>
+        </w:rPr>
+        <w:t>taskNumber</w:t>
+      </w:r>
+      <w:proofErr w:type="spellEnd"/>
+      <w:r>
+        <w:rPr>
+          <w:lang w:val="en-US"/>
+        </w:rPr>
+        <w:t>;</w:t>
+      </w:r>
+    </w:p>
+    <w:p>
+      <w:pPr>
+        <w:rPr>
+          <w:lang w:val="en-US"/>
+        </w:rPr>
+      </w:pPr>
+      <w:r>
+        <w:rPr>
+          <w:lang w:val="en-US"/>
+        </w:rPr>
+        <w:tab/>
+      </w:r>
+      <w:r>
+        <w:rPr>
+          <w:lang w:val="en-US"/>
+        </w:rPr>
+        <w:tab/>
+      </w:r>
+      <w:r>
+        <w:rPr>
+          <w:lang w:val="en-US"/>
+        </w:rPr>
+        <w:tab/>
+      </w:r>
+      <w:r>
+        <w:rPr>
+          <w:lang w:val="en-US"/>
+        </w:rPr>
+        <w:tab/>
+        <w:t xml:space="preserve">String </w:t>
+      </w:r>
+      <w:proofErr w:type="spellStart"/>
+      <w:r>
+        <w:rPr>
+          <w:lang w:val="en-US"/>
+        </w:rPr>
+        <w:t>threadName</w:t>
+      </w:r>
+      <w:proofErr w:type="spellEnd"/>
+      <w:r>
+        <w:rPr>
+          <w:lang w:val="en-US"/>
+        </w:rPr>
+        <w:t xml:space="preserve">= </w:t>
+      </w:r>
+      <w:proofErr w:type="spellStart"/>
+      <w:r>
+        <w:rPr>
+          <w:lang w:val="en-US"/>
+        </w:rPr>
+        <w:t>Thread.currentThread</w:t>
+      </w:r>
+      <w:proofErr w:type="spellEnd"/>
+      <w:r>
+        <w:rPr>
+          <w:lang w:val="en-US"/>
+        </w:rPr>
+        <w:t>(</w:t>
+      </w:r>
+      <w:proofErr w:type="gramStart"/>
+      <w:r>
+        <w:rPr>
+          <w:lang w:val="en-US"/>
+        </w:rPr>
+        <w:t>).</w:t>
+      </w:r>
+      <w:proofErr w:type="spellStart"/>
+      <w:r>
+        <w:rPr>
+          <w:lang w:val="en-US"/>
+        </w:rPr>
+        <w:t>getName</w:t>
+      </w:r>
+      <w:proofErr w:type="spellEnd"/>
+      <w:proofErr w:type="gramEnd"/>
+      <w:r>
+        <w:rPr>
+          <w:lang w:val="en-US"/>
+        </w:rPr>
+        <w:t>();</w:t>
+      </w:r>
+    </w:p>
+    <w:p>
+      <w:pPr>
+        <w:rPr>
+          <w:lang w:val="en-US"/>
+        </w:rPr>
+      </w:pPr>
+      <w:r>
+        <w:rPr>
+          <w:lang w:val="en-US"/>
+        </w:rPr>
+        <w:tab/>
+      </w:r>
+      <w:r>
+        <w:rPr>
+          <w:lang w:val="en-US"/>
+        </w:rPr>
+        <w:tab/>
+      </w:r>
+      <w:r>
+        <w:rPr>
+          <w:lang w:val="en-US"/>
+        </w:rPr>
+        <w:tab/>
+      </w:r>
+      <w:r>
+        <w:rPr>
+          <w:lang w:val="en-US"/>
+        </w:rPr>
+        <w:tab/>
+      </w:r>
+      <w:proofErr w:type="spellStart"/>
+      <w:r>
+        <w:rPr>
+          <w:lang w:val="en-US"/>
+        </w:rPr>
+        <w:t>System.out.println</w:t>
+      </w:r>
+      <w:proofErr w:type="spellEnd"/>
+      <w:r>
+        <w:rPr>
+          <w:lang w:val="en-US"/>
+        </w:rPr>
+        <w:t xml:space="preserve">(“%s executes %s\n”, </w:t>
+      </w:r>
+      <w:proofErr w:type="spellStart"/>
+      <w:r>
+        <w:rPr>
+          <w:lang w:val="en-US"/>
+        </w:rPr>
+        <w:t>threadName</w:t>
+      </w:r>
+      <w:proofErr w:type="spellEnd"/>
+      <w:r>
+        <w:rPr>
+          <w:lang w:val="en-US"/>
+        </w:rPr>
+        <w:t xml:space="preserve">, </w:t>
+      </w:r>
+      <w:proofErr w:type="spellStart"/>
+      <w:r>
+        <w:rPr>
+          <w:lang w:val="en-US"/>
+        </w:rPr>
+        <w:t>taskName</w:t>
+      </w:r>
+      <w:proofErr w:type="spellEnd"/>
+      <w:r>
+        <w:rPr>
+          <w:lang w:val="en-US"/>
+        </w:rPr>
+        <w:t>);</w:t>
+      </w:r>
+    </w:p>
+    <w:p>
+      <w:pPr>
+        <w:ind w:left="1416" w:firstLine="708"/>
+        <w:rPr>
+          <w:lang w:val="en-US"/>
+        </w:rPr>
+      </w:pPr>
+      <w:r>
+        <w:rPr>
+          <w:lang w:val="en-US"/>
+        </w:rPr>
+        <w:t>});</w:t>
+      </w:r>
+    </w:p>
+    <w:p>
+      <w:pPr>
+        <w:ind w:left="708" w:firstLine="708"/>
+        <w:rPr>
+          <w:lang w:val="en-US"/>
+        </w:rPr>
+      </w:pPr>
+      <w:r>
+        <w:rPr>
+          <w:lang w:val="en-US"/>
+        </w:rPr>
+        <w:t>}</w:t>
+      </w:r>
+    </w:p>
+    <w:p>
+      <w:pPr>
+        <w:ind w:left="708" w:firstLine="708"/>
+        <w:rPr>
+          <w:lang w:val="en-US"/>
+        </w:rPr>
+      </w:pPr>
+      <w:proofErr w:type="spellStart"/>
+      <w:r>
+        <w:rPr>
+          <w:lang w:val="en-US"/>
+        </w:rPr>
+        <w:t>Executor.shutdown</w:t>
+      </w:r>
+      <w:proofErr w:type="spellEnd"/>
+      <w:r>
+        <w:rPr>
+          <w:lang w:val="en-US"/>
+        </w:rPr>
+        <w:t>();</w:t>
+      </w:r>
+    </w:p>
+    <w:p>
+      <w:pPr>
+        <w:ind w:firstLine="708"/>
+        <w:rPr>
+          <w:lang w:val="en-US"/>
+        </w:rPr>
+      </w:pPr>
+      <w:r>
+        <w:rPr>
+          <w:lang w:val="en-US"/>
+        </w:rPr>
+        <w:t>}</w:t>
+      </w:r>
+    </w:p>
+    <w:p>
+      <w:pPr>
+        <w:rPr>
+          <w:lang w:val="en-US"/>
+        </w:rPr>
+      </w:pPr>
+      <w:r>
+        <w:rPr>
+          <w:lang w:val="en-US"/>
+        </w:rPr>
+        <w:t>}</w:t>
+      </w:r>
+    </w:p>
+    <w:p>
+      <w:pPr>
+        <w:rPr>
+          <w:lang w:val="en-US"/>
+        </w:rPr>
+      </w:pPr>
+    </w:p>
+    <w:p>
+      <w:pPr>
+        <w:rPr>
+          <w:lang w:val="en-US"/>
+        </w:rPr>
+      </w:pPr>
+      <w:r>
+        <w:rPr>
+          <w:lang w:val="en-US"/>
+        </w:rPr>
+        <w:lastRenderedPageBreak/>
+        <w:t>Output:</w:t>
+      </w:r>
+    </w:p>
+    <w:p>
+      <w:pPr>
+        <w:rPr>
+          <w:lang w:val="en-US"/>
+        </w:rPr>
+      </w:pPr>
+      <w:r>
+        <w:rPr>
+          <w:rStyle w:val="mtk1"/>
+          <w:rFonts w:ascii="Consolas" w:hAnsi="Consolas"/>
+          <w:color w:val="000000"/>
+          <w:sz w:val="20"/>
+          <w:szCs w:val="20"/>
+          <w:lang w:val="en-US"/>
+        </w:rPr>
+        <w:t>pool-</w:t>
+      </w:r>
+      <w:r>
+        <w:rPr>
+          <w:rStyle w:val="mtk7"/>
+          <w:rFonts w:ascii="Consolas" w:hAnsi="Consolas"/>
+          <w:color w:val="09885A"/>
+          <w:sz w:val="20"/>
+          <w:szCs w:val="20"/>
+          <w:lang w:val="en-US"/>
+        </w:rPr>
+        <w:t>1</w:t>
+      </w:r>
+      <w:r>
+        <w:rPr>
+          <w:rStyle w:val="mtk1"/>
+          <w:rFonts w:ascii="Consolas" w:hAnsi="Consolas"/>
+          <w:color w:val="000000"/>
+          <w:sz w:val="20"/>
+          <w:szCs w:val="20"/>
+          <w:lang w:val="en-US"/>
+        </w:rPr>
+        <w:t>-thread-</w:t>
+      </w:r>
+      <w:r>
+        <w:rPr>
+          <w:rStyle w:val="mtk7"/>
+          <w:rFonts w:ascii="Consolas" w:hAnsi="Consolas"/>
+          <w:color w:val="09885A"/>
+          <w:sz w:val="20"/>
+          <w:szCs w:val="20"/>
+          <w:lang w:val="en-US"/>
+        </w:rPr>
+        <w:t>1</w:t>
+      </w:r>
+      <w:r>
+        <w:rPr>
+          <w:rStyle w:val="mtk1"/>
+          <w:rFonts w:ascii="Consolas" w:hAnsi="Consolas"/>
+          <w:color w:val="000000"/>
+          <w:sz w:val="20"/>
+          <w:szCs w:val="20"/>
+          <w:lang w:val="en-US"/>
+        </w:rPr>
+        <w:t> executes task-</w:t>
+      </w:r>
+      <w:r>
+        <w:rPr>
+          <w:rStyle w:val="mtk7"/>
+          <w:rFonts w:ascii="Consolas" w:hAnsi="Consolas"/>
+          <w:color w:val="09885A"/>
+          <w:sz w:val="20"/>
+          <w:szCs w:val="20"/>
+          <w:lang w:val="en-US"/>
+        </w:rPr>
+        <w:t>0</w:t>
+      </w:r>
+      <w:r>
+        <w:rPr>
+          <w:rFonts w:ascii="Consolas" w:hAnsi="Consolas"/>
+          <w:color w:val="000000"/>
+          <w:sz w:val="20"/>
+          <w:szCs w:val="20"/>
+          <w:lang w:val="en-US"/>
+        </w:rPr>
+        <w:br/>
+      </w:r>
+      <w:r>
+        <w:rPr>
+          <w:rStyle w:val="mtk1"/>
+          <w:rFonts w:ascii="Consolas" w:hAnsi="Consolas"/>
+          <w:color w:val="000000"/>
+          <w:sz w:val="20"/>
+          <w:szCs w:val="20"/>
+          <w:lang w:val="en-US"/>
+        </w:rPr>
+        <w:t>pool-</w:t>
+      </w:r>
+      <w:r>
+        <w:rPr>
+          <w:rStyle w:val="mtk7"/>
+          <w:rFonts w:ascii="Consolas" w:hAnsi="Consolas"/>
+          <w:color w:val="09885A"/>
+          <w:sz w:val="20"/>
+          <w:szCs w:val="20"/>
+          <w:lang w:val="en-US"/>
+        </w:rPr>
+        <w:t>1</w:t>
+      </w:r>
+      <w:r>
+        <w:rPr>
+          <w:rStyle w:val="mtk1"/>
+          <w:rFonts w:ascii="Consolas" w:hAnsi="Consolas"/>
+          <w:color w:val="000000"/>
+          <w:sz w:val="20"/>
+          <w:szCs w:val="20"/>
+          <w:lang w:val="en-US"/>
+        </w:rPr>
+        <w:t>-thread-</w:t>
+      </w:r>
+      <w:r>
+        <w:rPr>
+          <w:rStyle w:val="mtk7"/>
+          <w:rFonts w:ascii="Consolas" w:hAnsi="Consolas"/>
+          <w:color w:val="09885A"/>
+          <w:sz w:val="20"/>
+          <w:szCs w:val="20"/>
+          <w:lang w:val="en-US"/>
+        </w:rPr>
+        <w:t>2</w:t>
+      </w:r>
+      <w:r>
+        <w:rPr>
+          <w:rStyle w:val="mtk1"/>
+          <w:rFonts w:ascii="Consolas" w:hAnsi="Consolas"/>
+          <w:color w:val="000000"/>
+          <w:sz w:val="20"/>
+          <w:szCs w:val="20"/>
+          <w:lang w:val="en-US"/>
+        </w:rPr>
+        <w:t> executes task-</w:t>
+      </w:r>
+      <w:r>
+        <w:rPr>
+          <w:rStyle w:val="mtk7"/>
+          <w:rFonts w:ascii="Consolas" w:hAnsi="Consolas"/>
+          <w:color w:val="09885A"/>
+          <w:sz w:val="20"/>
+          <w:szCs w:val="20"/>
+          <w:lang w:val="en-US"/>
+        </w:rPr>
+        <w:t>1</w:t>
+      </w:r>
+      <w:r>
+        <w:rPr>
+          <w:rFonts w:ascii="Consolas" w:hAnsi="Consolas"/>
+          <w:color w:val="000000"/>
+          <w:sz w:val="20"/>
+          <w:szCs w:val="20"/>
+          <w:lang w:val="en-US"/>
+        </w:rPr>
+        <w:br/>
+      </w:r>
+      <w:r>
+        <w:rPr>
+          <w:rStyle w:val="mtk1"/>
+          <w:rFonts w:ascii="Consolas" w:hAnsi="Consolas"/>
+          <w:color w:val="000000"/>
+          <w:sz w:val="20"/>
+          <w:szCs w:val="20"/>
+          <w:lang w:val="en-US"/>
+        </w:rPr>
+        <w:t>pool-</w:t>
+      </w:r>
+      <w:r>
+        <w:rPr>
+          <w:rStyle w:val="mtk7"/>
+          <w:rFonts w:ascii="Consolas" w:hAnsi="Consolas"/>
+          <w:color w:val="09885A"/>
+          <w:sz w:val="20"/>
+          <w:szCs w:val="20"/>
+          <w:lang w:val="en-US"/>
+        </w:rPr>
+        <w:t>1</w:t>
+      </w:r>
+      <w:r>
+        <w:rPr>
+          <w:rStyle w:val="mtk1"/>
+          <w:rFonts w:ascii="Consolas" w:hAnsi="Consolas"/>
+          <w:color w:val="000000"/>
+          <w:sz w:val="20"/>
+          <w:szCs w:val="20"/>
+          <w:lang w:val="en-US"/>
+        </w:rPr>
+        <w:t>-thread-</w:t>
+      </w:r>
+      <w:r>
+        <w:rPr>
+          <w:rStyle w:val="mtk7"/>
+          <w:rFonts w:ascii="Consolas" w:hAnsi="Consolas"/>
+          <w:color w:val="09885A"/>
+          <w:sz w:val="20"/>
+          <w:szCs w:val="20"/>
+          <w:lang w:val="en-US"/>
+        </w:rPr>
+        <w:t>4</w:t>
+      </w:r>
+      <w:r>
+        <w:rPr>
+          <w:rStyle w:val="mtk1"/>
+          <w:rFonts w:ascii="Consolas" w:hAnsi="Consolas"/>
+          <w:color w:val="000000"/>
+          <w:sz w:val="20"/>
+          <w:szCs w:val="20"/>
+          <w:lang w:val="en-US"/>
+        </w:rPr>
+        <w:t> executes task-</w:t>
+      </w:r>
+      <w:r>
+        <w:rPr>
+          <w:rStyle w:val="mtk7"/>
+          <w:rFonts w:ascii="Consolas" w:hAnsi="Consolas"/>
+          <w:color w:val="09885A"/>
+          <w:sz w:val="20"/>
+          <w:szCs w:val="20"/>
+          <w:lang w:val="en-US"/>
+        </w:rPr>
+        <w:t>3</w:t>
+      </w:r>
+      <w:r>
+        <w:rPr>
+          <w:rFonts w:ascii="Consolas" w:hAnsi="Consolas"/>
+          <w:color w:val="000000"/>
+          <w:sz w:val="20"/>
+          <w:szCs w:val="20"/>
+          <w:lang w:val="en-US"/>
+        </w:rPr>
+        <w:br/>
+      </w:r>
+      <w:r>
+        <w:rPr>
+          <w:rStyle w:val="mtk1"/>
+          <w:rFonts w:ascii="Consolas" w:hAnsi="Consolas"/>
+          <w:color w:val="000000"/>
+          <w:sz w:val="20"/>
+          <w:szCs w:val="20"/>
+          <w:lang w:val="en-US"/>
+        </w:rPr>
+        <w:t>pool-</w:t>
+      </w:r>
+      <w:r>
+        <w:rPr>
+          <w:rStyle w:val="mtk7"/>
+          <w:rFonts w:ascii="Consolas" w:hAnsi="Consolas"/>
+          <w:color w:val="09885A"/>
+          <w:sz w:val="20"/>
+          <w:szCs w:val="20"/>
+          <w:lang w:val="en-US"/>
+        </w:rPr>
+        <w:t>1</w:t>
+      </w:r>
+      <w:r>
+        <w:rPr>
+          <w:rStyle w:val="mtk1"/>
+          <w:rFonts w:ascii="Consolas" w:hAnsi="Consolas"/>
+          <w:color w:val="000000"/>
+          <w:sz w:val="20"/>
+          <w:szCs w:val="20"/>
+          <w:lang w:val="en-US"/>
+        </w:rPr>
+        <w:t>-thread-</w:t>
+      </w:r>
+      <w:r>
+        <w:rPr>
+          <w:rStyle w:val="mtk7"/>
+          <w:rFonts w:ascii="Consolas" w:hAnsi="Consolas"/>
+          <w:color w:val="09885A"/>
+          <w:sz w:val="20"/>
+          <w:szCs w:val="20"/>
+          <w:lang w:val="en-US"/>
+        </w:rPr>
+        <w:t>3</w:t>
+      </w:r>
+      <w:r>
+        <w:rPr>
+          <w:rStyle w:val="mtk1"/>
+          <w:rFonts w:ascii="Consolas" w:hAnsi="Consolas"/>
+          <w:color w:val="000000"/>
+          <w:sz w:val="20"/>
+          <w:szCs w:val="20"/>
+          <w:lang w:val="en-US"/>
+        </w:rPr>
+        <w:t> executes task-</w:t>
+      </w:r>
+      <w:r>
+        <w:rPr>
+          <w:rStyle w:val="mtk7"/>
+          <w:rFonts w:ascii="Consolas" w:hAnsi="Consolas"/>
+          <w:color w:val="09885A"/>
+          <w:sz w:val="20"/>
+          <w:szCs w:val="20"/>
+          <w:lang w:val="en-US"/>
+        </w:rPr>
+        <w:t>2</w:t>
+      </w:r>
+      <w:r>
+        <w:rPr>
+          <w:rFonts w:ascii="Consolas" w:hAnsi="Consolas"/>
+          <w:color w:val="000000"/>
+          <w:sz w:val="20"/>
+          <w:szCs w:val="20"/>
+          <w:lang w:val="en-US"/>
+        </w:rPr>
+        <w:br/>
+      </w:r>
+      <w:r>
+        <w:rPr>
+          <w:rStyle w:val="mtk1"/>
+          <w:rFonts w:ascii="Consolas" w:hAnsi="Consolas"/>
+          <w:color w:val="000000"/>
+          <w:sz w:val="20"/>
+          <w:szCs w:val="20"/>
+          <w:lang w:val="en-US"/>
+        </w:rPr>
+        <w:t>pool-</w:t>
+      </w:r>
+      <w:r>
+        <w:rPr>
+          <w:rStyle w:val="mtk7"/>
+          <w:rFonts w:ascii="Consolas" w:hAnsi="Consolas"/>
+          <w:color w:val="09885A"/>
+          <w:sz w:val="20"/>
+          <w:szCs w:val="20"/>
+          <w:lang w:val="en-US"/>
+        </w:rPr>
+        <w:t>1</w:t>
+      </w:r>
+      <w:r>
+        <w:rPr>
+          <w:rStyle w:val="mtk1"/>
+          <w:rFonts w:ascii="Consolas" w:hAnsi="Consolas"/>
+          <w:color w:val="000000"/>
+          <w:sz w:val="20"/>
+          <w:szCs w:val="20"/>
+          <w:lang w:val="en-US"/>
+        </w:rPr>
+        <w:t>-thread-</w:t>
+      </w:r>
+      <w:r>
+        <w:rPr>
+          <w:rStyle w:val="mtk7"/>
+          <w:rFonts w:ascii="Consolas" w:hAnsi="Consolas"/>
+          <w:color w:val="09885A"/>
+          <w:sz w:val="20"/>
+          <w:szCs w:val="20"/>
+          <w:lang w:val="en-US"/>
+        </w:rPr>
+        <w:t>3</w:t>
+      </w:r>
+      <w:r>
+        <w:rPr>
+          <w:rStyle w:val="mtk1"/>
+          <w:rFonts w:ascii="Consolas" w:hAnsi="Consolas"/>
+          <w:color w:val="000000"/>
+          <w:sz w:val="20"/>
+          <w:szCs w:val="20"/>
+          <w:lang w:val="en-US"/>
+        </w:rPr>
+        <w:t> executes task-</w:t>
+      </w:r>
+      <w:r>
+        <w:rPr>
+          <w:rStyle w:val="mtk7"/>
+          <w:rFonts w:ascii="Consolas" w:hAnsi="Consolas"/>
+          <w:color w:val="09885A"/>
+          <w:sz w:val="20"/>
+          <w:szCs w:val="20"/>
+          <w:lang w:val="en-US"/>
+        </w:rPr>
+        <w:t>7</w:t>
+      </w:r>
+      <w:r>
+        <w:rPr>
+          <w:rFonts w:ascii="Consolas" w:hAnsi="Consolas"/>
+          <w:color w:val="000000"/>
+          <w:sz w:val="20"/>
+          <w:szCs w:val="20"/>
+          <w:lang w:val="en-US"/>
+        </w:rPr>
+        <w:br/>
+      </w:r>
+      <w:r>
+        <w:rPr>
+          <w:rStyle w:val="mtk1"/>
+          <w:rFonts w:ascii="Consolas" w:hAnsi="Consolas"/>
+          <w:color w:val="000000"/>
+          <w:sz w:val="20"/>
+          <w:szCs w:val="20"/>
+          <w:lang w:val="en-US"/>
+        </w:rPr>
+        <w:t>pool-</w:t>
+      </w:r>
+      <w:r>
+        <w:rPr>
+          <w:rStyle w:val="mtk7"/>
+          <w:rFonts w:ascii="Consolas" w:hAnsi="Consolas"/>
+          <w:color w:val="09885A"/>
+          <w:sz w:val="20"/>
+          <w:szCs w:val="20"/>
+          <w:lang w:val="en-US"/>
+        </w:rPr>
+        <w:t>1</w:t>
+      </w:r>
+      <w:r>
+        <w:rPr>
+          <w:rStyle w:val="mtk1"/>
+          <w:rFonts w:ascii="Consolas" w:hAnsi="Consolas"/>
+          <w:color w:val="000000"/>
+          <w:sz w:val="20"/>
+          <w:szCs w:val="20"/>
+          <w:lang w:val="en-US"/>
+        </w:rPr>
+        <w:t>-thread-</w:t>
+      </w:r>
+      <w:r>
+        <w:rPr>
+          <w:rStyle w:val="mtk7"/>
+          <w:rFonts w:ascii="Consolas" w:hAnsi="Consolas"/>
+          <w:color w:val="09885A"/>
+          <w:sz w:val="20"/>
+          <w:szCs w:val="20"/>
+          <w:lang w:val="en-US"/>
+        </w:rPr>
+        <w:t>3</w:t>
+      </w:r>
+      <w:r>
+        <w:rPr>
+          <w:rStyle w:val="mtk1"/>
+          <w:rFonts w:ascii="Consolas" w:hAnsi="Consolas"/>
+          <w:color w:val="000000"/>
+          <w:sz w:val="20"/>
+          <w:szCs w:val="20"/>
+          <w:lang w:val="en-US"/>
+        </w:rPr>
+        <w:t> executes task-</w:t>
+      </w:r>
+      <w:r>
+        <w:rPr>
+          <w:rStyle w:val="mtk7"/>
+          <w:rFonts w:ascii="Consolas" w:hAnsi="Consolas"/>
+          <w:color w:val="09885A"/>
+          <w:sz w:val="20"/>
+          <w:szCs w:val="20"/>
+          <w:lang w:val="en-US"/>
+        </w:rPr>
+        <w:t>8</w:t>
+      </w:r>
+      <w:r>
+        <w:rPr>
+          <w:rFonts w:ascii="Consolas" w:hAnsi="Consolas"/>
+          <w:color w:val="000000"/>
+          <w:sz w:val="20"/>
+          <w:szCs w:val="20"/>
+          <w:lang w:val="en-US"/>
+        </w:rPr>
+        <w:br/>
+      </w:r>
+      <w:r>
+        <w:rPr>
+          <w:rStyle w:val="mtk1"/>
+          <w:rFonts w:ascii="Consolas" w:hAnsi="Consolas"/>
+          <w:color w:val="000000"/>
+          <w:sz w:val="20"/>
+          <w:szCs w:val="20"/>
+          <w:lang w:val="en-US"/>
+        </w:rPr>
+        <w:t>pool-</w:t>
+      </w:r>
+      <w:r>
+        <w:rPr>
+          <w:rStyle w:val="mtk7"/>
+          <w:rFonts w:ascii="Consolas" w:hAnsi="Consolas"/>
+          <w:color w:val="09885A"/>
+          <w:sz w:val="20"/>
+          <w:szCs w:val="20"/>
+          <w:lang w:val="en-US"/>
+        </w:rPr>
+        <w:t>1</w:t>
+      </w:r>
+      <w:r>
+        <w:rPr>
+          <w:rStyle w:val="mtk1"/>
+          <w:rFonts w:ascii="Consolas" w:hAnsi="Consolas"/>
+          <w:color w:val="000000"/>
+          <w:sz w:val="20"/>
+          <w:szCs w:val="20"/>
+          <w:lang w:val="en-US"/>
+        </w:rPr>
+        <w:t>-thread-</w:t>
+      </w:r>
+      <w:r>
+        <w:rPr>
+          <w:rStyle w:val="mtk7"/>
+          <w:rFonts w:ascii="Consolas" w:hAnsi="Consolas"/>
+          <w:color w:val="09885A"/>
+          <w:sz w:val="20"/>
+          <w:szCs w:val="20"/>
+          <w:lang w:val="en-US"/>
+        </w:rPr>
+        <w:t>3</w:t>
+      </w:r>
+      <w:r>
+        <w:rPr>
+          <w:rStyle w:val="mtk1"/>
+          <w:rFonts w:ascii="Consolas" w:hAnsi="Consolas"/>
+          <w:color w:val="000000"/>
+          <w:sz w:val="20"/>
+          <w:szCs w:val="20"/>
+          <w:lang w:val="en-US"/>
+        </w:rPr>
+        <w:t> executes task-</w:t>
+      </w:r>
+      <w:r>
+        <w:rPr>
+          <w:rStyle w:val="mtk7"/>
+          <w:rFonts w:ascii="Consolas" w:hAnsi="Consolas"/>
+          <w:color w:val="09885A"/>
+          <w:sz w:val="20"/>
+          <w:szCs w:val="20"/>
+          <w:lang w:val="en-US"/>
+        </w:rPr>
+        <w:t>9</w:t>
+      </w:r>
+      <w:r>
+        <w:rPr>
+          <w:rFonts w:ascii="Consolas" w:hAnsi="Consolas"/>
+          <w:color w:val="000000"/>
+          <w:sz w:val="20"/>
+          <w:szCs w:val="20"/>
+          <w:lang w:val="en-US"/>
+        </w:rPr>
+        <w:br/>
+      </w:r>
+      <w:r>
+        <w:rPr>
+          <w:rStyle w:val="mtk1"/>
+          <w:rFonts w:ascii="Consolas" w:hAnsi="Consolas"/>
+          <w:color w:val="000000"/>
+          <w:sz w:val="20"/>
+          <w:szCs w:val="20"/>
+          <w:lang w:val="en-US"/>
+        </w:rPr>
+        <w:t>pool-</w:t>
+      </w:r>
+      <w:r>
+        <w:rPr>
+          <w:rStyle w:val="mtk7"/>
+          <w:rFonts w:ascii="Consolas" w:hAnsi="Consolas"/>
+          <w:color w:val="09885A"/>
+          <w:sz w:val="20"/>
+          <w:szCs w:val="20"/>
+          <w:lang w:val="en-US"/>
+        </w:rPr>
+        <w:t>1</w:t>
+      </w:r>
+      <w:r>
+        <w:rPr>
+          <w:rStyle w:val="mtk1"/>
+          <w:rFonts w:ascii="Consolas" w:hAnsi="Consolas"/>
+          <w:color w:val="000000"/>
+          <w:sz w:val="20"/>
+          <w:szCs w:val="20"/>
+          <w:lang w:val="en-US"/>
+        </w:rPr>
+        <w:t>-thread-</w:t>
+      </w:r>
+      <w:r>
+        <w:rPr>
+          <w:rStyle w:val="mtk7"/>
+          <w:rFonts w:ascii="Consolas" w:hAnsi="Consolas"/>
+          <w:color w:val="09885A"/>
+          <w:sz w:val="20"/>
+          <w:szCs w:val="20"/>
+          <w:lang w:val="en-US"/>
+        </w:rPr>
+        <w:t>1</w:t>
+      </w:r>
+      <w:r>
+        <w:rPr>
+          <w:rStyle w:val="mtk1"/>
+          <w:rFonts w:ascii="Consolas" w:hAnsi="Consolas"/>
+          <w:color w:val="000000"/>
+          <w:sz w:val="20"/>
+          <w:szCs w:val="20"/>
+          <w:lang w:val="en-US"/>
+        </w:rPr>
+        <w:t> executes task-</w:t>
+      </w:r>
+      <w:r>
+        <w:rPr>
+          <w:rStyle w:val="mtk7"/>
+          <w:rFonts w:ascii="Consolas" w:hAnsi="Consolas"/>
+          <w:color w:val="09885A"/>
+          <w:sz w:val="20"/>
+          <w:szCs w:val="20"/>
+          <w:lang w:val="en-US"/>
+        </w:rPr>
+        <w:t>6</w:t>
+      </w:r>
+      <w:r>
+        <w:rPr>
+          <w:rFonts w:ascii="Consolas" w:hAnsi="Consolas"/>
+          <w:color w:val="000000"/>
+          <w:sz w:val="20"/>
+          <w:szCs w:val="20"/>
+          <w:lang w:val="en-US"/>
+        </w:rPr>
+        <w:br/>
+      </w:r>
+      <w:r>
+        <w:rPr>
+          <w:rStyle w:val="mtk1"/>
+          <w:rFonts w:ascii="Consolas" w:hAnsi="Consolas"/>
+          <w:color w:val="000000"/>
+          <w:sz w:val="20"/>
+          <w:szCs w:val="20"/>
+          <w:lang w:val="en-US"/>
+        </w:rPr>
+        <w:t>pool-</w:t>
+      </w:r>
+      <w:r>
+        <w:rPr>
+          <w:rStyle w:val="mtk7"/>
+          <w:rFonts w:ascii="Consolas" w:hAnsi="Consolas"/>
+          <w:color w:val="09885A"/>
+          <w:sz w:val="20"/>
+          <w:szCs w:val="20"/>
+          <w:lang w:val="en-US"/>
+        </w:rPr>
+        <w:t>1</w:t>
+      </w:r>
+      <w:r>
+        <w:rPr>
+          <w:rStyle w:val="mtk1"/>
+          <w:rFonts w:ascii="Consolas" w:hAnsi="Consolas"/>
+          <w:color w:val="000000"/>
+          <w:sz w:val="20"/>
+          <w:szCs w:val="20"/>
+          <w:lang w:val="en-US"/>
+        </w:rPr>
+        <w:t>-thread-</w:t>
+      </w:r>
+      <w:r>
+        <w:rPr>
+          <w:rStyle w:val="mtk7"/>
+          <w:rFonts w:ascii="Consolas" w:hAnsi="Consolas"/>
+          <w:color w:val="09885A"/>
+          <w:sz w:val="20"/>
+          <w:szCs w:val="20"/>
+          <w:lang w:val="en-US"/>
+        </w:rPr>
+        <w:t>4</w:t>
+      </w:r>
+      <w:r>
+        <w:rPr>
+          <w:rStyle w:val="mtk1"/>
+          <w:rFonts w:ascii="Consolas" w:hAnsi="Consolas"/>
+          <w:color w:val="000000"/>
+          <w:sz w:val="20"/>
+          <w:szCs w:val="20"/>
+          <w:lang w:val="en-US"/>
+        </w:rPr>
+        <w:t> executes task-</w:t>
+      </w:r>
+      <w:r>
+        <w:rPr>
+          <w:rStyle w:val="mtk7"/>
+          <w:rFonts w:ascii="Consolas" w:hAnsi="Consolas"/>
+          <w:color w:val="09885A"/>
+          <w:sz w:val="20"/>
+          <w:szCs w:val="20"/>
+          <w:lang w:val="en-US"/>
+        </w:rPr>
+        <w:t>5</w:t>
+      </w:r>
+      <w:r>
+        <w:rPr>
+          <w:rFonts w:ascii="Consolas" w:hAnsi="Consolas"/>
+          <w:color w:val="000000"/>
+          <w:sz w:val="20"/>
+          <w:szCs w:val="20"/>
+          <w:lang w:val="en-US"/>
+        </w:rPr>
+        <w:br/>
+      </w:r>
+      <w:r>
+        <w:rPr>
+          <w:rStyle w:val="mtk1"/>
+          <w:rFonts w:ascii="Consolas" w:hAnsi="Consolas"/>
+          <w:color w:val="000000"/>
+          <w:sz w:val="20"/>
+          <w:szCs w:val="20"/>
+          <w:lang w:val="en-US"/>
+        </w:rPr>
+        <w:t>pool-</w:t>
+      </w:r>
+      <w:r>
+        <w:rPr>
+          <w:rStyle w:val="mtk7"/>
+          <w:rFonts w:ascii="Consolas" w:hAnsi="Consolas"/>
+          <w:color w:val="09885A"/>
+          <w:sz w:val="20"/>
+          <w:szCs w:val="20"/>
+          <w:lang w:val="en-US"/>
+        </w:rPr>
+        <w:t>1</w:t>
+      </w:r>
+      <w:r>
+        <w:rPr>
+          <w:rStyle w:val="mtk1"/>
+          <w:rFonts w:ascii="Consolas" w:hAnsi="Consolas"/>
+          <w:color w:val="000000"/>
+          <w:sz w:val="20"/>
+          <w:szCs w:val="20"/>
+          <w:lang w:val="en-US"/>
+        </w:rPr>
+        <w:t>-thread-</w:t>
+      </w:r>
+      <w:r>
+        <w:rPr>
+          <w:rStyle w:val="mtk7"/>
+          <w:rFonts w:ascii="Consolas" w:hAnsi="Consolas"/>
+          <w:color w:val="09885A"/>
+          <w:sz w:val="20"/>
+          <w:szCs w:val="20"/>
+          <w:lang w:val="en-US"/>
+        </w:rPr>
+        <w:t>2</w:t>
+      </w:r>
+      <w:r>
+        <w:rPr>
+          <w:rStyle w:val="mtk1"/>
+          <w:rFonts w:ascii="Consolas" w:hAnsi="Consolas"/>
+          <w:color w:val="000000"/>
+          <w:sz w:val="20"/>
+          <w:szCs w:val="20"/>
+          <w:lang w:val="en-US"/>
+        </w:rPr>
+        <w:t> executes task-</w:t>
+      </w:r>
+      <w:r>
+        <w:rPr>
+          <w:rStyle w:val="mtk7"/>
+          <w:rFonts w:ascii="Consolas" w:hAnsi="Consolas"/>
+          <w:color w:val="09885A"/>
+          <w:sz w:val="20"/>
+          <w:szCs w:val="20"/>
+          <w:lang w:val="en-US"/>
+        </w:rPr>
+        <w:t>4</w:t>
+      </w:r>
+    </w:p>
+    <w:p>
+      <w:pPr>
+        <w:rPr>
+          <w:lang w:val="en-US"/>
+        </w:rPr>
+      </w:pPr>
+    </w:p>
+    <w:p>
+      <w:pPr>
+        <w:rPr>
+          <w:rFonts w:ascii="Segoe UI" w:hAnsi="Segoe UI" w:cs="Segoe UI"/>
+          <w:color w:val="000000"/>
+          <w:sz w:val="23"/>
+          <w:szCs w:val="23"/>
+          <w:shd w:val="clear" w:color="auto" w:fill="FFFFFF"/>
+          <w:lang w:val="en-US"/>
+        </w:rPr>
+      </w:pPr>
+      <w:r>
+        <w:rPr>
+          <w:rFonts w:ascii="Segoe UI" w:hAnsi="Segoe UI" w:cs="Segoe UI"/>
+          <w:color w:val="000000"/>
+          <w:sz w:val="23"/>
+          <w:szCs w:val="23"/>
+          <w:shd w:val="clear" w:color="auto" w:fill="FFFFFF"/>
+          <w:lang w:val="en-US"/>
+        </w:rPr>
+        <w:t>i</w:t>
+      </w:r>
+      <w:r>
+        <w:rPr>
+          <w:rFonts w:ascii="Segoe UI" w:hAnsi="Segoe UI" w:cs="Segoe UI"/>
+          <w:color w:val="000000"/>
+          <w:sz w:val="23"/>
+          <w:szCs w:val="23"/>
+          <w:shd w:val="clear" w:color="auto" w:fill="FFFFFF"/>
+          <w:lang w:val="en-US"/>
+        </w:rPr>
+        <w:t>f you do not know how many threads are needed in your pool, you can take the number of available processors as the pool size.</w:t>
+      </w:r>
+    </w:p>
+    <w:p>
+      <w:pPr>
+        <w:rPr>
+          <w:rStyle w:val="mtk1"/>
+          <w:rFonts w:ascii="Consolas" w:hAnsi="Consolas"/>
+          <w:color w:val="000000"/>
+          <w:sz w:val="20"/>
+          <w:szCs w:val="20"/>
+          <w:lang w:val="en-US"/>
+        </w:rPr>
+      </w:pPr>
+      <w:proofErr w:type="spellStart"/>
+      <w:r>
+        <w:rPr>
+          <w:rStyle w:val="mtk6"/>
+          <w:rFonts w:ascii="Consolas" w:hAnsi="Consolas"/>
+          <w:color w:val="0000FF"/>
+          <w:sz w:val="20"/>
+          <w:szCs w:val="20"/>
+          <w:lang w:val="en-US"/>
+        </w:rPr>
+        <w:t>int</w:t>
+      </w:r>
+      <w:proofErr w:type="spellEnd"/>
+      <w:r>
+        <w:rPr>
+          <w:rStyle w:val="mtk1"/>
+          <w:rFonts w:ascii="Consolas" w:hAnsi="Consolas"/>
+          <w:color w:val="000000"/>
+          <w:sz w:val="20"/>
+          <w:szCs w:val="20"/>
+          <w:lang w:val="en-US"/>
+        </w:rPr>
+        <w:t> </w:t>
+      </w:r>
+      <w:proofErr w:type="spellStart"/>
+      <w:r>
+        <w:rPr>
+          <w:rStyle w:val="mtk1"/>
+          <w:rFonts w:ascii="Consolas" w:hAnsi="Consolas"/>
+          <w:color w:val="000000"/>
+          <w:sz w:val="20"/>
+          <w:szCs w:val="20"/>
+          <w:lang w:val="en-US"/>
+        </w:rPr>
+        <w:t>poolSize</w:t>
+      </w:r>
+      <w:proofErr w:type="spellEnd"/>
+      <w:r>
+        <w:rPr>
+          <w:rStyle w:val="mtk1"/>
+          <w:rFonts w:ascii="Consolas" w:hAnsi="Consolas"/>
+          <w:color w:val="000000"/>
+          <w:sz w:val="20"/>
+          <w:szCs w:val="20"/>
+          <w:lang w:val="en-US"/>
+        </w:rPr>
+        <w:t> = </w:t>
+      </w:r>
+      <w:proofErr w:type="spellStart"/>
+      <w:r>
+        <w:rPr>
+          <w:rStyle w:val="mtk1"/>
+          <w:rFonts w:ascii="Consolas" w:hAnsi="Consolas"/>
+          <w:color w:val="000000"/>
+          <w:sz w:val="20"/>
+          <w:szCs w:val="20"/>
+          <w:lang w:val="en-US"/>
+        </w:rPr>
+        <w:t>Runtime.getRuntime</w:t>
+      </w:r>
+      <w:proofErr w:type="spellEnd"/>
+      <w:r>
+        <w:rPr>
+          <w:rStyle w:val="mtk1"/>
+          <w:rFonts w:ascii="Consolas" w:hAnsi="Consolas"/>
+          <w:color w:val="000000"/>
+          <w:sz w:val="20"/>
+          <w:szCs w:val="20"/>
+          <w:lang w:val="en-US"/>
+        </w:rPr>
+        <w:t>().</w:t>
+      </w:r>
+      <w:proofErr w:type="spellStart"/>
+      <w:r>
+        <w:rPr>
+          <w:rStyle w:val="mtk1"/>
+          <w:rFonts w:ascii="Consolas" w:hAnsi="Consolas"/>
+          <w:color w:val="000000"/>
+          <w:sz w:val="20"/>
+          <w:szCs w:val="20"/>
+          <w:lang w:val="en-US"/>
+        </w:rPr>
+        <w:t>availableProcessors</w:t>
+      </w:r>
+      <w:proofErr w:type="spellEnd"/>
+      <w:r>
+        <w:rPr>
+          <w:rStyle w:val="mtk1"/>
+          <w:rFonts w:ascii="Consolas" w:hAnsi="Consolas"/>
+          <w:color w:val="000000"/>
+          <w:sz w:val="20"/>
+          <w:szCs w:val="20"/>
+          <w:lang w:val="en-US"/>
+        </w:rPr>
+        <w:t>();</w:t>
+      </w:r>
+      <w:r>
+        <w:rPr>
+          <w:rFonts w:ascii="Consolas" w:hAnsi="Consolas"/>
+          <w:color w:val="000000"/>
+          <w:sz w:val="20"/>
+          <w:szCs w:val="20"/>
+          <w:lang w:val="en-US"/>
+        </w:rPr>
+        <w:br/>
+      </w:r>
+      <w:r>
+        <w:rPr>
+          <w:rStyle w:val="mtk1"/>
+          <w:rFonts w:ascii="Consolas" w:hAnsi="Consolas"/>
+          <w:color w:val="000000"/>
+          <w:sz w:val="20"/>
+          <w:szCs w:val="20"/>
+          <w:lang w:val="en-US"/>
+        </w:rPr>
+        <w:t>ExecutorService executor = Executors.newFixedThreadPool(poolSize);</w:t>
+      </w:r>
+    </w:p>
+    <w:p>
+      <w:pPr>
+        <w:rPr>
+          <w:rStyle w:val="mtk1"/>
+          <w:rFonts w:ascii="Consolas" w:hAnsi="Consolas"/>
+          <w:color w:val="000000"/>
+          <w:sz w:val="20"/>
+          <w:szCs w:val="20"/>
+          <w:lang w:val="en-US"/>
+        </w:rPr>
+      </w:pPr>
+    </w:p>
+    <w:p>
+      <w:pPr>
+        <w:pStyle w:val="1"/>
+        <w:rPr>
+          <w:rStyle w:val="mtk1"/>
+        </w:rPr>
+      </w:pPr>
+      <w:proofErr w:type="spellStart"/>
+      <w:r>
+        <w:rPr>
+          <w:rStyle w:val="mtk1"/>
+        </w:rPr>
+        <w:t>Type</w:t>
+      </w:r>
+      <w:proofErr w:type="spellEnd"/>
+      <w:r>
+        <w:rPr>
+          <w:rStyle w:val="mtk1"/>
+          <w:lang w:val="en-US"/>
+        </w:rPr>
+        <w:t>s of</w:t>
+      </w:r>
+      <w:r>
+        <w:rPr>
+          <w:rStyle w:val="mtk1"/>
+        </w:rPr>
+        <w:t xml:space="preserve"> </w:t>
+      </w:r>
+      <w:proofErr w:type="spellStart"/>
+      <w:r>
+        <w:rPr>
+          <w:rStyle w:val="mtk1"/>
+        </w:rPr>
+        <w:t>Executors</w:t>
+      </w:r>
+      <w:proofErr w:type="spellEnd"/>
+    </w:p>
+    <w:p>
+      <w:pPr>
+        <w:pStyle w:val="a3"/>
+        <w:numPr>
+          <w:ilvl w:val="0"/>
+          <w:numId w:val="1"/>
+        </w:numPr>
+        <w:rPr>
+          <w:lang w:val="en-US"/>
+        </w:rPr>
+      </w:pPr>
+      <w:r>
+        <w:rPr>
+          <w:lang w:val="en-US"/>
+        </w:rPr>
+        <w:t>An executor with a single thread</w:t>
+      </w:r>
+    </w:p>
+    <w:p>
+      <w:pPr>
+        <w:pStyle w:val="a3"/>
+        <w:rPr>
+          <w:lang w:val="en-US"/>
+        </w:rPr>
+      </w:pPr>
+      <w:r>
+        <w:rPr>
+          <w:lang w:val="en-US"/>
+        </w:rPr>
+        <w:t xml:space="preserve">The simplest executor has only a single thread in the pool. It may be enough for </w:t>
+      </w:r>
+      <w:proofErr w:type="spellStart"/>
+      <w:r>
+        <w:rPr>
+          <w:lang w:val="en-US"/>
+        </w:rPr>
+        <w:t>async</w:t>
+      </w:r>
+      <w:proofErr w:type="spellEnd"/>
+      <w:r>
+        <w:rPr>
+          <w:lang w:val="en-US"/>
+        </w:rPr>
+        <w:t xml:space="preserve"> execution of rare submitted and small tasks.</w:t>
+      </w:r>
+    </w:p>
+    <w:p>
+      <w:pPr>
+        <w:pStyle w:val="a3"/>
+        <w:rPr>
+          <w:lang w:val="en-US"/>
+        </w:rPr>
+      </w:pPr>
+    </w:p>
+    <w:p>
+      <w:pPr>
+        <w:pStyle w:val="a3"/>
+        <w:rPr>
+          <w:lang w:val="en-US"/>
+        </w:rPr>
+      </w:pPr>
+      <w:proofErr w:type="spellStart"/>
+      <w:r>
+        <w:rPr>
+          <w:lang w:val="en-US"/>
+        </w:rPr>
+        <w:t>ExecutorService</w:t>
+      </w:r>
+      <w:proofErr w:type="spellEnd"/>
+      <w:r>
+        <w:rPr>
+          <w:lang w:val="en-US"/>
+        </w:rPr>
+        <w:t xml:space="preserve"> executor = </w:t>
+      </w:r>
+      <w:proofErr w:type="spellStart"/>
+      <w:r>
+        <w:rPr>
+          <w:lang w:val="en-US"/>
+        </w:rPr>
+        <w:t>Executors.newSingleThreadExecutor</w:t>
+      </w:r>
+      <w:proofErr w:type="spellEnd"/>
+      <w:r>
+        <w:rPr>
+          <w:lang w:val="en-US"/>
+        </w:rPr>
+        <w:t>();</w:t>
+      </w:r>
+    </w:p>
+    <w:p>
+      <w:pPr>
+        <w:pStyle w:val="a3"/>
+        <w:rPr>
+          <w:lang w:val="en-US"/>
+        </w:rPr>
+      </w:pPr>
+    </w:p>
+    <w:p>
+      <w:pPr>
+        <w:pStyle w:val="a3"/>
+        <w:numPr>
+          <w:ilvl w:val="0"/>
+          <w:numId w:val="1"/>
+        </w:numPr>
+        <w:rPr>
+          <w:lang w:val="en-US"/>
+        </w:rPr>
+      </w:pPr>
+      <w:r>
+        <w:rPr>
+          <w:lang w:val="en-US"/>
+        </w:rPr>
+        <w:t>An executor with growing pool</w:t>
+      </w:r>
+    </w:p>
+    <w:p>
+      <w:pPr>
+        <w:pStyle w:val="a3"/>
+        <w:shd w:val="clear" w:color="auto" w:fill="FFFFFF"/>
+        <w:spacing w:after="100" w:afterAutospacing="1" w:line="240" w:lineRule="auto"/>
+        <w:rPr>
+          <w:rFonts w:ascii="Segoe UI" w:eastAsia="Times New Roman" w:hAnsi="Segoe UI" w:cs="Segoe UI"/>
+          <w:color w:val="000000"/>
+          <w:sz w:val="23"/>
+          <w:szCs w:val="23"/>
+          <w:lang w:val="en-US" w:eastAsia="ru-RU"/>
+        </w:rPr>
+      </w:pPr>
+      <w:r>
+        <w:rPr>
+          <w:rFonts w:ascii="Segoe UI" w:eastAsia="Times New Roman" w:hAnsi="Segoe UI" w:cs="Segoe UI"/>
+          <w:color w:val="000000"/>
+          <w:sz w:val="23"/>
+          <w:szCs w:val="23"/>
+          <w:lang w:val="en-US" w:eastAsia="ru-RU"/>
+        </w:rPr>
+        <w:t>There is also an executor that automatically increases the number of threads as it needed and reuse previously constructed threads.</w:t>
+      </w:r>
+    </w:p>
+    <w:p>
+      <w:pPr>
+        <w:pStyle w:val="a3"/>
+        <w:shd w:val="clear" w:color="auto" w:fill="FFFFFF"/>
+        <w:tabs>
+          <w:tab w:val="left" w:pos="916"/>
+          <w:tab w:val="left" w:pos="1832"/>
+          <w:tab w:val="left" w:pos="2748"/>
+          <w:tab w:val="left" w:pos="3664"/>
+          <w:tab w:val="left" w:pos="4580"/>
+          <w:tab w:val="left" w:pos="5496"/>
+          <w:tab w:val="left" w:pos="6412"/>
+          <w:tab w:val="left" w:pos="7328"/>
+          <w:tab w:val="left" w:pos="8244"/>
+          <w:tab w:val="left" w:pos="9160"/>
+          <w:tab w:val="left" w:pos="10076"/>
+          <w:tab w:val="left" w:pos="10992"/>
+          <w:tab w:val="left" w:pos="11908"/>
+          <w:tab w:val="left" w:pos="12824"/>
+          <w:tab w:val="left" w:pos="13740"/>
+          <w:tab w:val="left" w:pos="14656"/>
+        </w:tabs>
+        <w:spacing w:after="0" w:line="240" w:lineRule="auto"/>
+        <w:rPr>
+          <w:rFonts w:ascii="Consolas" w:eastAsia="Times New Roman" w:hAnsi="Consolas" w:cs="Courier New"/>
+          <w:color w:val="000000"/>
+          <w:sz w:val="20"/>
+          <w:szCs w:val="20"/>
+          <w:bdr w:val="single" w:sz="6" w:space="0" w:color="auto" w:frame="1"/>
+          <w:shd w:val="clear" w:color="auto" w:fill="FAFAFA"/>
+          <w:lang w:eastAsia="ru-RU"/>
+        </w:rPr>
+      </w:pPr>
+    </w:p>
+    <w:p>
+      <w:pPr>
+        <w:pStyle w:val="a3"/>
+        <w:shd w:val="clear" w:color="auto" w:fill="FFFFFF"/>
+        <w:tabs>
+          <w:tab w:val="left" w:pos="916"/>
+          <w:tab w:val="left" w:pos="1832"/>
+          <w:tab w:val="left" w:pos="2748"/>
+          <w:tab w:val="left" w:pos="3664"/>
+          <w:tab w:val="left" w:pos="4580"/>
+          <w:tab w:val="left" w:pos="5496"/>
+          <w:tab w:val="left" w:pos="6412"/>
+          <w:tab w:val="left" w:pos="7328"/>
+          <w:tab w:val="left" w:pos="8244"/>
+          <w:tab w:val="left" w:pos="9160"/>
+          <w:tab w:val="left" w:pos="10076"/>
+          <w:tab w:val="left" w:pos="10992"/>
+          <w:tab w:val="left" w:pos="11908"/>
+          <w:tab w:val="left" w:pos="12824"/>
+          <w:tab w:val="left" w:pos="13740"/>
+          <w:tab w:val="left" w:pos="14656"/>
+        </w:tabs>
+        <w:spacing w:after="0" w:line="240" w:lineRule="auto"/>
+        <w:rPr>
+          <w:rFonts w:ascii="Consolas" w:eastAsia="Times New Roman" w:hAnsi="Consolas" w:cs="Courier New"/>
+          <w:color w:val="212529"/>
+          <w:sz w:val="20"/>
+          <w:szCs w:val="20"/>
+          <w:lang w:eastAsia="ru-RU"/>
+        </w:rPr>
+      </w:pPr>
+      <w:proofErr w:type="spellStart"/>
+      <w:r>
+        <w:rPr>
+          <w:rFonts w:ascii="Consolas" w:eastAsia="Times New Roman" w:hAnsi="Consolas" w:cs="Courier New"/>
+          <w:color w:val="000000"/>
+          <w:sz w:val="20"/>
+          <w:szCs w:val="20"/>
+          <w:bdr w:val="single" w:sz="6" w:space="0" w:color="auto" w:frame="1"/>
+          <w:shd w:val="clear" w:color="auto" w:fill="FAFAFA"/>
+          <w:lang w:eastAsia="ru-RU"/>
+        </w:rPr>
+        <w:t>ExecutorService</w:t>
+      </w:r>
+      <w:proofErr w:type="spellEnd"/>
+      <w:r>
+        <w:rPr>
+          <w:rFonts w:ascii="Consolas" w:eastAsia="Times New Roman" w:hAnsi="Consolas" w:cs="Courier New"/>
+          <w:color w:val="000000"/>
+          <w:sz w:val="20"/>
+          <w:szCs w:val="20"/>
+          <w:bdr w:val="single" w:sz="6" w:space="0" w:color="auto" w:frame="1"/>
+          <w:shd w:val="clear" w:color="auto" w:fill="FAFAFA"/>
+          <w:lang w:eastAsia="ru-RU"/>
+        </w:rPr>
+        <w:t> </w:t>
+      </w:r>
+      <w:proofErr w:type="spellStart"/>
+      <w:r>
+        <w:rPr>
+          <w:rFonts w:ascii="Consolas" w:eastAsia="Times New Roman" w:hAnsi="Consolas" w:cs="Courier New"/>
+          <w:color w:val="000000"/>
+          <w:sz w:val="20"/>
+          <w:szCs w:val="20"/>
+          <w:bdr w:val="single" w:sz="6" w:space="0" w:color="auto" w:frame="1"/>
+          <w:shd w:val="clear" w:color="auto" w:fill="FAFAFA"/>
+          <w:lang w:eastAsia="ru-RU"/>
+        </w:rPr>
+        <w:t>executor</w:t>
+      </w:r>
+      <w:proofErr w:type="spellEnd"/>
+      <w:r>
+        <w:rPr>
+          <w:rFonts w:ascii="Consolas" w:eastAsia="Times New Roman" w:hAnsi="Consolas" w:cs="Courier New"/>
+          <w:color w:val="000000"/>
+          <w:sz w:val="20"/>
+          <w:szCs w:val="20"/>
+          <w:bdr w:val="single" w:sz="6" w:space="0" w:color="auto" w:frame="1"/>
+          <w:shd w:val="clear" w:color="auto" w:fill="FAFAFA"/>
+          <w:lang w:eastAsia="ru-RU"/>
+        </w:rPr>
+        <w:t> = </w:t>
+      </w:r>
+      <w:proofErr w:type="spellStart"/>
+      <w:r>
+        <w:rPr>
+          <w:rFonts w:ascii="Consolas" w:eastAsia="Times New Roman" w:hAnsi="Consolas" w:cs="Courier New"/>
+          <w:color w:val="000000"/>
+          <w:sz w:val="20"/>
+          <w:szCs w:val="20"/>
+          <w:bdr w:val="single" w:sz="6" w:space="0" w:color="auto" w:frame="1"/>
+          <w:shd w:val="clear" w:color="auto" w:fill="FAFAFA"/>
+          <w:lang w:eastAsia="ru-RU"/>
+        </w:rPr>
+        <w:t>Executors.newCachedThreadPool</w:t>
+      </w:r>
+      <w:proofErr w:type="spellEnd"/>
+      <w:r>
+        <w:rPr>
+          <w:rFonts w:ascii="Consolas" w:eastAsia="Times New Roman" w:hAnsi="Consolas" w:cs="Courier New"/>
+          <w:color w:val="000000"/>
+          <w:sz w:val="20"/>
+          <w:szCs w:val="20"/>
+          <w:bdr w:val="single" w:sz="6" w:space="0" w:color="auto" w:frame="1"/>
+          <w:shd w:val="clear" w:color="auto" w:fill="FAFAFA"/>
+          <w:lang w:eastAsia="ru-RU"/>
+        </w:rPr>
+        <w:t>();</w:t>
+      </w:r>
+    </w:p>
+    <w:p>
+      <w:pPr>
+        <w:pStyle w:val="a3"/>
+        <w:shd w:val="clear" w:color="auto" w:fill="FFFFFF"/>
+        <w:spacing w:after="100" w:afterAutospacing="1" w:line="240" w:lineRule="auto"/>
+        <w:rPr>
+          <w:rFonts w:ascii="Segoe UI" w:eastAsia="Times New Roman" w:hAnsi="Segoe UI" w:cs="Segoe UI"/>
+          <w:color w:val="000000"/>
+          <w:sz w:val="23"/>
+          <w:szCs w:val="23"/>
+          <w:lang w:val="en-US" w:eastAsia="ru-RU"/>
+        </w:rPr>
+      </w:pPr>
+    </w:p>
+    <w:p>
+      <w:pPr>
+        <w:pStyle w:val="a3"/>
+        <w:shd w:val="clear" w:color="auto" w:fill="FFFFFF"/>
+        <w:spacing w:after="100" w:afterAutospacing="1" w:line="240" w:lineRule="auto"/>
+        <w:rPr>
+          <w:rFonts w:ascii="Segoe UI" w:eastAsia="Times New Roman" w:hAnsi="Segoe UI" w:cs="Segoe UI"/>
+          <w:color w:val="000000"/>
+          <w:sz w:val="23"/>
+          <w:szCs w:val="23"/>
+          <w:lang w:val="en-US" w:eastAsia="ru-RU"/>
+        </w:rPr>
+      </w:pPr>
+      <w:r>
+        <w:rPr>
+          <w:rFonts w:ascii="Segoe UI" w:eastAsia="Times New Roman" w:hAnsi="Segoe UI" w:cs="Segoe UI"/>
+          <w:color w:val="000000"/>
+          <w:sz w:val="23"/>
+          <w:szCs w:val="23"/>
+          <w:lang w:val="en-US" w:eastAsia="ru-RU"/>
+        </w:rPr>
+        <w:t>It can typically improve the performance of programs that perform many short-lived asynchronous tasks. But it can also lead to problems when the number of threads increases too much. It is preferable to choose the fixed thread-pool executor whenever possible.</w:t>
+      </w:r>
+    </w:p>
+    <w:p>
+      <w:pPr>
+        <w:pStyle w:val="a3"/>
+        <w:rPr>
+          <w:lang w:val="en-US"/>
+        </w:rPr>
+      </w:pPr>
+    </w:p>
+    <w:p>
+      <w:pPr>
+        <w:pStyle w:val="a3"/>
+        <w:numPr>
+          <w:ilvl w:val="0"/>
+          <w:numId w:val="1"/>
+        </w:numPr>
+        <w:rPr>
+          <w:lang w:val="en-US"/>
+        </w:rPr>
+      </w:pPr>
+      <w:r>
+        <w:rPr>
+          <w:lang w:val="en-US"/>
+        </w:rPr>
+        <w:t>An executor that schedules a task</w:t>
+      </w:r>
+    </w:p>
+    <w:p>
+      <w:pPr>
+        <w:pStyle w:val="a4"/>
+        <w:shd w:val="clear" w:color="auto" w:fill="FFFFFF"/>
+        <w:spacing w:before="0" w:beforeAutospacing="0"/>
+        <w:ind w:left="720"/>
+        <w:rPr>
+          <w:rFonts w:ascii="Segoe UI" w:hAnsi="Segoe UI" w:cs="Segoe UI"/>
+          <w:color w:val="000000"/>
+          <w:sz w:val="23"/>
+          <w:szCs w:val="23"/>
+          <w:lang w:val="en-US"/>
+        </w:rPr>
+      </w:pPr>
+      <w:r>
+        <w:rPr>
+          <w:rFonts w:ascii="Segoe UI" w:hAnsi="Segoe UI" w:cs="Segoe UI"/>
+          <w:color w:val="000000"/>
+          <w:sz w:val="23"/>
+          <w:szCs w:val="23"/>
+          <w:lang w:val="en-US"/>
+        </w:rPr>
+        <w:t>If you need to perform the same task periodically or only once after the given delay, use the following executor:</w:t>
+      </w:r>
+    </w:p>
+    <w:p>
+      <w:pPr>
+        <w:pStyle w:val="HTML"/>
+        <w:shd w:val="clear" w:color="auto" w:fill="FFFFFF"/>
+        <w:rPr>
+          <w:rFonts w:ascii="Consolas" w:hAnsi="Consolas"/>
+          <w:color w:val="212529"/>
+          <w:lang w:val="en-US"/>
+        </w:rPr>
+      </w:pPr>
+      <w:r>
+        <w:rPr>
+          <w:rStyle w:val="mtk1"/>
+          <w:rFonts w:ascii="Consolas" w:hAnsi="Consolas"/>
+          <w:color w:val="000000"/>
+          <w:bdr w:val="single" w:sz="6" w:space="0" w:color="auto" w:frame="1"/>
+          <w:shd w:val="clear" w:color="auto" w:fill="FAFAFA"/>
+          <w:lang w:val="en-US"/>
+        </w:rPr>
+        <w:t>ScheduledExecutorService executor = Executors.newSingleThreadScheduledExecutor();</w:t>
+      </w:r>
+    </w:p>
+    <w:p>
+      <w:pPr>
+        <w:pStyle w:val="a4"/>
+        <w:shd w:val="clear" w:color="auto" w:fill="FFFFFF"/>
+        <w:spacing w:before="0" w:beforeAutospacing="0"/>
+        <w:ind w:left="720"/>
+        <w:rPr>
+          <w:rFonts w:ascii="Segoe UI" w:hAnsi="Segoe UI" w:cs="Segoe UI"/>
+          <w:color w:val="000000"/>
+          <w:sz w:val="23"/>
+          <w:szCs w:val="23"/>
+          <w:lang w:val="en-US"/>
+        </w:rPr>
+      </w:pPr>
+      <w:r>
+        <w:rPr>
+          <w:rFonts w:ascii="Segoe UI" w:hAnsi="Segoe UI" w:cs="Segoe UI"/>
+          <w:color w:val="000000"/>
+          <w:sz w:val="23"/>
+          <w:szCs w:val="23"/>
+          <w:lang w:val="en-US"/>
+        </w:rPr>
+        <w:t>The method </w:t>
+      </w:r>
+      <w:proofErr w:type="spellStart"/>
+      <w:r>
+        <w:rPr>
+          <w:rStyle w:val="HTML1"/>
+          <w:rFonts w:ascii="Consolas" w:hAnsi="Consolas"/>
+          <w:color w:val="3F1888"/>
+          <w:bdr w:val="single" w:sz="6" w:space="0" w:color="auto" w:frame="1"/>
+          <w:shd w:val="clear" w:color="auto" w:fill="F9F9F9"/>
+          <w:lang w:val="en-US"/>
+        </w:rPr>
+        <w:t>scheduleAtFixedRate</w:t>
+      </w:r>
+      <w:proofErr w:type="spellEnd"/>
+      <w:r>
+        <w:rPr>
+          <w:rFonts w:ascii="Segoe UI" w:hAnsi="Segoe UI" w:cs="Segoe UI"/>
+          <w:color w:val="000000"/>
+          <w:sz w:val="23"/>
+          <w:szCs w:val="23"/>
+          <w:lang w:val="en-US"/>
+        </w:rPr>
+        <w:t> submits a periodic </w:t>
+      </w:r>
+      <w:r>
+        <w:rPr>
+          <w:rStyle w:val="HTML1"/>
+          <w:rFonts w:ascii="Consolas" w:hAnsi="Consolas"/>
+          <w:color w:val="3F1888"/>
+          <w:bdr w:val="single" w:sz="6" w:space="0" w:color="auto" w:frame="1"/>
+          <w:shd w:val="clear" w:color="auto" w:fill="F9F9F9"/>
+          <w:lang w:val="en-US"/>
+        </w:rPr>
+        <w:t>Runnable</w:t>
+      </w:r>
+      <w:r>
+        <w:rPr>
+          <w:rFonts w:ascii="Segoe UI" w:hAnsi="Segoe UI" w:cs="Segoe UI"/>
+          <w:color w:val="000000"/>
+          <w:sz w:val="23"/>
+          <w:szCs w:val="23"/>
+          <w:lang w:val="en-US"/>
+        </w:rPr>
+        <w:t> task that becomes enabled first after the given </w:t>
+      </w:r>
+      <w:proofErr w:type="spellStart"/>
+      <w:r>
+        <w:rPr>
+          <w:rStyle w:val="HTML1"/>
+          <w:rFonts w:ascii="Consolas" w:hAnsi="Consolas"/>
+          <w:color w:val="3F1888"/>
+          <w:bdr w:val="single" w:sz="6" w:space="0" w:color="auto" w:frame="1"/>
+          <w:shd w:val="clear" w:color="auto" w:fill="F9F9F9"/>
+          <w:lang w:val="en-US"/>
+        </w:rPr>
+        <w:t>initDelay</w:t>
+      </w:r>
+      <w:proofErr w:type="spellEnd"/>
+      <w:r>
+        <w:rPr>
+          <w:rFonts w:ascii="Segoe UI" w:hAnsi="Segoe UI" w:cs="Segoe UI"/>
+          <w:color w:val="000000"/>
+          <w:sz w:val="23"/>
+          <w:szCs w:val="23"/>
+          <w:lang w:val="en-US"/>
+        </w:rPr>
+        <w:t>, and subsequently with the given </w:t>
+      </w:r>
+      <w:r>
+        <w:rPr>
+          <w:rStyle w:val="HTML1"/>
+          <w:rFonts w:ascii="Consolas" w:hAnsi="Consolas"/>
+          <w:color w:val="3F1888"/>
+          <w:bdr w:val="single" w:sz="6" w:space="0" w:color="auto" w:frame="1"/>
+          <w:shd w:val="clear" w:color="auto" w:fill="F9F9F9"/>
+          <w:lang w:val="en-US"/>
+        </w:rPr>
+        <w:t>period</w:t>
+      </w:r>
+      <w:r>
+        <w:rPr>
+          <w:rFonts w:ascii="Segoe UI" w:hAnsi="Segoe UI" w:cs="Segoe UI"/>
+          <w:color w:val="000000"/>
+          <w:sz w:val="23"/>
+          <w:szCs w:val="23"/>
+          <w:lang w:val="en-US"/>
+        </w:rPr>
+        <w:t>.</w:t>
+      </w:r>
+    </w:p>
+    <w:p>
+      <w:pPr>
+        <w:pStyle w:val="a4"/>
+        <w:shd w:val="clear" w:color="auto" w:fill="FFFFFF"/>
+        <w:spacing w:before="0" w:beforeAutospacing="0"/>
+        <w:ind w:left="720"/>
+        <w:rPr>
+          <w:rFonts w:ascii="Segoe UI" w:hAnsi="Segoe UI" w:cs="Segoe UI"/>
+          <w:color w:val="000000"/>
+          <w:sz w:val="23"/>
+          <w:szCs w:val="23"/>
+          <w:lang w:val="en-US"/>
+        </w:rPr>
+      </w:pPr>
+      <w:r>
+        <w:rPr>
+          <w:rFonts w:ascii="Segoe UI" w:hAnsi="Segoe UI" w:cs="Segoe UI"/>
+          <w:color w:val="000000"/>
+          <w:sz w:val="23"/>
+          <w:szCs w:val="23"/>
+          <w:lang w:val="en-US"/>
+        </w:rPr>
+        <w:t>Here is a quick example with scheduling:</w:t>
+      </w:r>
+    </w:p>
+    <w:p>
+      <w:pPr>
+        <w:pStyle w:val="a4"/>
+        <w:shd w:val="clear" w:color="auto" w:fill="FFFFFF"/>
+        <w:spacing w:before="0" w:beforeAutospacing="0"/>
+        <w:rPr>
+          <w:rFonts w:ascii="Segoe UI" w:hAnsi="Segoe UI" w:cs="Segoe UI"/>
+          <w:color w:val="000000"/>
+          <w:sz w:val="23"/>
+          <w:szCs w:val="23"/>
+          <w:lang w:val="en-US"/>
+        </w:rPr>
+      </w:pPr>
+      <w:r>
+        <w:rPr>
+          <w:rFonts w:ascii="Segoe UI" w:hAnsi="Segoe UI" w:cs="Segoe UI"/>
+          <w:color w:val="000000"/>
+          <w:sz w:val="23"/>
+          <w:szCs w:val="23"/>
+          <w:lang w:val="en-US"/>
+        </w:rPr>
+        <w:t>Here is a fragment of the output:</w:t>
+      </w:r>
+    </w:p>
+    <w:p>
+      <w:pPr>
+        <w:pStyle w:val="HTML"/>
+        <w:shd w:val="clear" w:color="auto" w:fill="FFFFFF"/>
+        <w:rPr>
+          <w:rFonts w:ascii="Consolas" w:hAnsi="Consolas"/>
+          <w:color w:val="212529"/>
+          <w:lang w:val="en-US"/>
+        </w:rPr>
+      </w:pPr>
+      <w:r>
+        <w:rPr>
+          <w:rStyle w:val="mtk7"/>
+          <w:rFonts w:ascii="Consolas" w:hAnsi="Consolas"/>
+          <w:color w:val="09885A"/>
+          <w:bdr w:val="single" w:sz="6" w:space="0" w:color="auto" w:frame="1"/>
+          <w:shd w:val="clear" w:color="auto" w:fill="FAFAFA"/>
+          <w:lang w:val="en-US"/>
+        </w:rPr>
+        <w:lastRenderedPageBreak/>
+        <w:t>02</w:t>
+      </w:r>
+      <w:r>
+        <w:rPr>
+          <w:rStyle w:val="mtk1"/>
+          <w:rFonts w:ascii="Consolas" w:hAnsi="Consolas"/>
+          <w:color w:val="000000"/>
+          <w:bdr w:val="single" w:sz="6" w:space="0" w:color="auto" w:frame="1"/>
+          <w:shd w:val="clear" w:color="auto" w:fill="FAFAFA"/>
+          <w:lang w:val="en-US"/>
+        </w:rPr>
+        <w:t>:</w:t>
+      </w:r>
+      <w:r>
+        <w:rPr>
+          <w:rStyle w:val="mtk7"/>
+          <w:rFonts w:ascii="Consolas" w:hAnsi="Consolas"/>
+          <w:color w:val="09885A"/>
+          <w:bdr w:val="single" w:sz="6" w:space="0" w:color="auto" w:frame="1"/>
+          <w:shd w:val="clear" w:color="auto" w:fill="FAFAFA"/>
+          <w:lang w:val="en-US"/>
+        </w:rPr>
+        <w:t>30</w:t>
+      </w:r>
+      <w:r>
+        <w:rPr>
+          <w:rStyle w:val="mtk1"/>
+          <w:rFonts w:ascii="Consolas" w:hAnsi="Consolas"/>
+          <w:color w:val="000000"/>
+          <w:bdr w:val="single" w:sz="6" w:space="0" w:color="auto" w:frame="1"/>
+          <w:shd w:val="clear" w:color="auto" w:fill="FAFAFA"/>
+          <w:lang w:val="en-US"/>
+        </w:rPr>
+        <w:t>:</w:t>
+      </w:r>
+      <w:r>
+        <w:rPr>
+          <w:rStyle w:val="mtk7"/>
+          <w:rFonts w:ascii="Consolas" w:hAnsi="Consolas"/>
+          <w:color w:val="09885A"/>
+          <w:bdr w:val="single" w:sz="6" w:space="0" w:color="auto" w:frame="1"/>
+          <w:shd w:val="clear" w:color="auto" w:fill="FAFAFA"/>
+          <w:lang w:val="en-US"/>
+        </w:rPr>
+        <w:t>06.375392</w:t>
+      </w:r>
+      <w:r>
+        <w:rPr>
+          <w:rStyle w:val="mtk1"/>
+          <w:rFonts w:ascii="Consolas" w:hAnsi="Consolas"/>
+          <w:color w:val="000000"/>
+          <w:bdr w:val="single" w:sz="6" w:space="0" w:color="auto" w:frame="1"/>
+          <w:shd w:val="clear" w:color="auto" w:fill="FAFAFA"/>
+          <w:lang w:val="en-US"/>
+        </w:rPr>
+        <w:t>: Hello!</w:t>
+      </w:r>
+      <w:r>
+        <w:rPr>
+          <w:rFonts w:ascii="Consolas" w:hAnsi="Consolas"/>
+          <w:color w:val="000000"/>
+          <w:bdr w:val="single" w:sz="6" w:space="0" w:color="auto" w:frame="1"/>
+          <w:shd w:val="clear" w:color="auto" w:fill="FAFAFA"/>
+          <w:lang w:val="en-US"/>
+        </w:rPr>
+        <w:br/>
+      </w:r>
+      <w:r>
+        <w:rPr>
+          <w:rStyle w:val="mtk7"/>
+          <w:rFonts w:ascii="Consolas" w:hAnsi="Consolas"/>
+          <w:color w:val="09885A"/>
+          <w:bdr w:val="single" w:sz="6" w:space="0" w:color="auto" w:frame="1"/>
+          <w:shd w:val="clear" w:color="auto" w:fill="FAFAFA"/>
+          <w:lang w:val="en-US"/>
+        </w:rPr>
+        <w:t>02</w:t>
+      </w:r>
+      <w:r>
+        <w:rPr>
+          <w:rStyle w:val="mtk1"/>
+          <w:rFonts w:ascii="Consolas" w:hAnsi="Consolas"/>
+          <w:color w:val="000000"/>
+          <w:bdr w:val="single" w:sz="6" w:space="0" w:color="auto" w:frame="1"/>
+          <w:shd w:val="clear" w:color="auto" w:fill="FAFAFA"/>
+          <w:lang w:val="en-US"/>
+        </w:rPr>
+        <w:t>:</w:t>
+      </w:r>
+      <w:r>
+        <w:rPr>
+          <w:rStyle w:val="mtk7"/>
+          <w:rFonts w:ascii="Consolas" w:hAnsi="Consolas"/>
+          <w:color w:val="09885A"/>
+          <w:bdr w:val="single" w:sz="6" w:space="0" w:color="auto" w:frame="1"/>
+          <w:shd w:val="clear" w:color="auto" w:fill="FAFAFA"/>
+          <w:lang w:val="en-US"/>
+        </w:rPr>
+        <w:t>30</w:t>
+      </w:r>
+      <w:r>
+        <w:rPr>
+          <w:rStyle w:val="mtk1"/>
+          <w:rFonts w:ascii="Consolas" w:hAnsi="Consolas"/>
+          <w:color w:val="000000"/>
+          <w:bdr w:val="single" w:sz="6" w:space="0" w:color="auto" w:frame="1"/>
+          <w:shd w:val="clear" w:color="auto" w:fill="FAFAFA"/>
+          <w:lang w:val="en-US"/>
+        </w:rPr>
+        <w:t>:</w:t>
+      </w:r>
+      <w:r>
+        <w:rPr>
+          <w:rStyle w:val="mtk7"/>
+          <w:rFonts w:ascii="Consolas" w:hAnsi="Consolas"/>
+          <w:color w:val="09885A"/>
+          <w:bdr w:val="single" w:sz="6" w:space="0" w:color="auto" w:frame="1"/>
+          <w:shd w:val="clear" w:color="auto" w:fill="FAFAFA"/>
+          <w:lang w:val="en-US"/>
+        </w:rPr>
+        <w:t>07.375356</w:t>
+      </w:r>
+      <w:r>
+        <w:rPr>
+          <w:rStyle w:val="mtk1"/>
+          <w:rFonts w:ascii="Consolas" w:hAnsi="Consolas"/>
+          <w:color w:val="000000"/>
+          <w:bdr w:val="single" w:sz="6" w:space="0" w:color="auto" w:frame="1"/>
+          <w:shd w:val="clear" w:color="auto" w:fill="FAFAFA"/>
+          <w:lang w:val="en-US"/>
+        </w:rPr>
+        <w:t>: Hello!</w:t>
+      </w:r>
+      <w:r>
+        <w:rPr>
+          <w:rFonts w:ascii="Consolas" w:hAnsi="Consolas"/>
+          <w:color w:val="000000"/>
+          <w:bdr w:val="single" w:sz="6" w:space="0" w:color="auto" w:frame="1"/>
+          <w:shd w:val="clear" w:color="auto" w:fill="FAFAFA"/>
+          <w:lang w:val="en-US"/>
+        </w:rPr>
+        <w:br/>
+      </w:r>
+      <w:r>
+        <w:rPr>
+          <w:rStyle w:val="mtk7"/>
+          <w:rFonts w:ascii="Consolas" w:hAnsi="Consolas"/>
+          <w:color w:val="09885A"/>
+          <w:bdr w:val="single" w:sz="6" w:space="0" w:color="auto" w:frame="1"/>
+          <w:shd w:val="clear" w:color="auto" w:fill="FAFAFA"/>
+          <w:lang w:val="en-US"/>
+        </w:rPr>
+        <w:t>02</w:t>
+      </w:r>
+      <w:r>
+        <w:rPr>
+          <w:rStyle w:val="mtk1"/>
+          <w:rFonts w:ascii="Consolas" w:hAnsi="Consolas"/>
+          <w:color w:val="000000"/>
+          <w:bdr w:val="single" w:sz="6" w:space="0" w:color="auto" w:frame="1"/>
+          <w:shd w:val="clear" w:color="auto" w:fill="FAFAFA"/>
+          <w:lang w:val="en-US"/>
+        </w:rPr>
+        <w:t>:</w:t>
+      </w:r>
+      <w:r>
+        <w:rPr>
+          <w:rStyle w:val="mtk7"/>
+          <w:rFonts w:ascii="Consolas" w:hAnsi="Consolas"/>
+          <w:color w:val="09885A"/>
+          <w:bdr w:val="single" w:sz="6" w:space="0" w:color="auto" w:frame="1"/>
+          <w:shd w:val="clear" w:color="auto" w:fill="FAFAFA"/>
+          <w:lang w:val="en-US"/>
+        </w:rPr>
+        <w:t>30</w:t>
+      </w:r>
+      <w:r>
+        <w:rPr>
+          <w:rStyle w:val="mtk1"/>
+          <w:rFonts w:ascii="Consolas" w:hAnsi="Consolas"/>
+          <w:color w:val="000000"/>
+          <w:bdr w:val="single" w:sz="6" w:space="0" w:color="auto" w:frame="1"/>
+          <w:shd w:val="clear" w:color="auto" w:fill="FAFAFA"/>
+          <w:lang w:val="en-US"/>
+        </w:rPr>
+        <w:t>:</w:t>
+      </w:r>
+      <w:r>
+        <w:rPr>
+          <w:rStyle w:val="mtk7"/>
+          <w:rFonts w:ascii="Consolas" w:hAnsi="Consolas"/>
+          <w:color w:val="09885A"/>
+          <w:bdr w:val="single" w:sz="6" w:space="0" w:color="auto" w:frame="1"/>
+          <w:shd w:val="clear" w:color="auto" w:fill="FAFAFA"/>
+          <w:lang w:val="en-US"/>
+        </w:rPr>
+        <w:t>08.375376</w:t>
+      </w:r>
+      <w:r>
+        <w:rPr>
+          <w:rStyle w:val="mtk1"/>
+          <w:rFonts w:ascii="Consolas" w:hAnsi="Consolas"/>
+          <w:color w:val="000000"/>
+          <w:bdr w:val="single" w:sz="6" w:space="0" w:color="auto" w:frame="1"/>
+          <w:shd w:val="clear" w:color="auto" w:fill="FAFAFA"/>
+          <w:lang w:val="en-US"/>
+        </w:rPr>
+        <w:t>: Hello!</w:t>
+      </w:r>
+      <w:r>
+        <w:rPr>
+          <w:rFonts w:ascii="Consolas" w:hAnsi="Consolas"/>
+          <w:color w:val="000000"/>
+          <w:bdr w:val="single" w:sz="6" w:space="0" w:color="auto" w:frame="1"/>
+          <w:shd w:val="clear" w:color="auto" w:fill="FAFAFA"/>
+          <w:lang w:val="en-US"/>
+        </w:rPr>
+        <w:br/>
+      </w:r>
+      <w:r>
+        <w:rPr>
+          <w:rStyle w:val="mtk1"/>
+          <w:rFonts w:ascii="Consolas" w:hAnsi="Consolas"/>
+          <w:color w:val="000000"/>
+          <w:bdr w:val="single" w:sz="6" w:space="0" w:color="auto" w:frame="1"/>
+          <w:shd w:val="clear" w:color="auto" w:fill="FAFAFA"/>
+          <w:lang w:val="en-US"/>
+        </w:rPr>
+        <w:t>...and even more...</w:t>
+      </w:r>
+    </w:p>
+    <w:p>
+      <w:pPr>
+        <w:pStyle w:val="1"/>
+        <w:rPr>
+          <w:lang w:val="en-US"/>
+        </w:rPr>
+      </w:pPr>
+      <w:r>
+        <w:rPr>
+          <w:lang w:val="en-US"/>
+        </w:rPr>
+        <w:t>Exception handling</w:t>
+      </w:r>
+    </w:p>
+    <w:p>
+      <w:pPr>
+        <w:rPr>
+          <w:lang w:val="en-US"/>
+        </w:rPr>
+      </w:pPr>
+    </w:p>
+    <w:p>
+      <w:pPr>
+        <w:rPr>
+          <w:lang w:val="en-US"/>
+        </w:rPr>
+      </w:pPr>
+      <w:r>
+        <w:rPr>
+          <w:lang w:val="en-US"/>
+        </w:rPr>
+        <w:t>What do you think the following code will print?</w:t>
+      </w:r>
+    </w:p>
+    <w:p>
+      <w:pPr>
+        <w:rPr>
+          <w:lang w:val="en-US"/>
+        </w:rPr>
+      </w:pPr>
+      <w:proofErr w:type="spellStart"/>
+      <w:r>
+        <w:rPr>
+          <w:lang w:val="en-US"/>
+        </w:rPr>
+        <w:t>ExecutorService</w:t>
+      </w:r>
+      <w:proofErr w:type="spellEnd"/>
+      <w:r>
+        <w:rPr>
+          <w:lang w:val="en-US"/>
+        </w:rPr>
+        <w:t xml:space="preserve"> executor = </w:t>
+      </w:r>
+      <w:proofErr w:type="spellStart"/>
+      <w:r>
+        <w:rPr>
+          <w:lang w:val="en-US"/>
+        </w:rPr>
+        <w:t>Executors.newSingleThreadExecutor</w:t>
+      </w:r>
+      <w:proofErr w:type="spellEnd"/>
+      <w:r>
+        <w:rPr>
+          <w:lang w:val="en-US"/>
+        </w:rPr>
+        <w:t>();</w:t>
+      </w:r>
+    </w:p>
+    <w:p>
+      <w:pPr>
+        <w:rPr>
+          <w:lang w:val="en-US"/>
+        </w:rPr>
+      </w:pPr>
+      <w:proofErr w:type="spellStart"/>
+      <w:r>
+        <w:rPr>
+          <w:lang w:val="en-US"/>
+        </w:rPr>
+        <w:t>Executor.submit</w:t>
+      </w:r>
+      <w:proofErr w:type="spellEnd"/>
+      <w:r>
+        <w:rPr>
+          <w:lang w:val="en-US"/>
+        </w:rPr>
+        <w:t xml:space="preserve">(() -&gt; </w:t>
+      </w:r>
+      <w:proofErr w:type="spellStart"/>
+      <w:r>
+        <w:rPr>
+          <w:lang w:val="en-US"/>
+        </w:rPr>
+        <w:t>System.out.println</w:t>
+      </w:r>
+      <w:proofErr w:type="spellEnd"/>
+      <w:r>
+        <w:rPr>
+          <w:lang w:val="en-US"/>
+        </w:rPr>
+        <w:t>(2 / 0));</w:t>
+      </w:r>
+    </w:p>
+    <w:p>
+      <w:pPr>
+        <w:rPr>
+          <w:lang w:val="en-US"/>
+        </w:rPr>
+      </w:pPr>
+    </w:p>
+    <w:p>
+      <w:pPr>
+        <w:rPr>
+          <w:lang w:val="en-US"/>
+        </w:rPr>
+      </w:pPr>
+      <w:r>
+        <w:rPr>
+          <w:lang w:val="en-US"/>
+        </w:rPr>
+        <w:t>It does not print anything at all, including the exception! This is why it is common practice to wrap a task in the try-catch block not to lose the exception.</w:t>
+      </w:r>
+    </w:p>
+    <w:p>
+      <w:pPr>
+        <w:rPr>
+          <w:lang w:val="en-US"/>
+        </w:rPr>
+      </w:pPr>
+    </w:p>
+    <w:p>
+      <w:pPr>
+        <w:rPr>
+          <w:lang w:val="en-US"/>
+        </w:rPr>
+      </w:pPr>
       <w:bookmarkStart w:id="0" w:name="_GoBack"/>
       <w:bookmarkEnd w:id="0"/>
+    </w:p>
+    <w:p>
+      <w:pPr>
+        <w:pStyle w:val="a3"/>
+        <w:rPr>
+          <w:lang w:val="en-US"/>
+        </w:rPr>
+      </w:pPr>
+    </w:p>
+    <w:p>
+      <w:pPr>
+        <w:pStyle w:val="a3"/>
+        <w:rPr>
+          <w:lang w:val="en-US"/>
+        </w:rPr>
+      </w:pPr>
     </w:p>
     <w:p>
       <w:pPr>
@@ -337,6 +3460,127 @@
     </w:sectPr>
   </w:body>
 </w:document>
+</file>
+
+<file path=word/numbering.xml><?xml version="1.0" encoding="utf-8"?>
+<w:numbering xmlns:wpc="http://schemas.microsoft.com/office/word/2010/wordprocessingCanvas" xmlns:cx="http://schemas.microsoft.com/office/drawing/2014/chartex" xmlns:mc="http://schemas.openxmlformats.org/markup-compatibility/2006" xmlns:o="urn:schemas-microsoft-com:office:office" xmlns:r="http://schemas.openxmlformats.org/officeDocument/2006/relationships" xmlns:m="http://schemas.openxmlformats.org/officeDocument/2006/math" xmlns:v="urn:schemas-microsoft-com:vml" xmlns:wp14="http://schemas.microsoft.com/office/word/2010/wordprocessingDrawing" xmlns:wp="http://schemas.openxmlformats.org/drawingml/2006/wordprocessingDrawing" xmlns:w10="urn:schemas-microsoft-com:office:word" xmlns:w="http://schemas.openxmlformats.org/wordprocessingml/2006/main" xmlns:w14="http://schemas.microsoft.com/office/word/2010/wordml" xmlns:w15="http://schemas.microsoft.com/office/word/2012/wordml" xmlns:w16se="http://schemas.microsoft.com/office/word/2015/wordml/symex" xmlns:wpg="http://schemas.microsoft.com/office/word/2010/wordprocessingGroup" xmlns:wpi="http://schemas.microsoft.com/office/word/2010/wordprocessingInk" xmlns:wne="http://schemas.microsoft.com/office/word/2006/wordml" xmlns:wps="http://schemas.microsoft.com/office/word/2010/wordprocessingShape" mc:Ignorable="w14 w15 w16se wp14">
+  <w:abstractNum w:abstractNumId="0" w15:restartNumberingAfterBreak="0">
+    <w:nsid w:val="171F4690"/>
+    <w:multiLevelType w:val="hybridMultilevel"/>
+    <w:tmpl w:val="D612FD54"/>
+    <w:lvl w:ilvl="0" w:tplc="04190001">
+      <w:start w:val="1"/>
+      <w:numFmt w:val="bullet"/>
+      <w:lvlText w:val=""/>
+      <w:lvlJc w:val="left"/>
+      <w:pPr>
+        <w:ind w:left="720" w:hanging="360"/>
+      </w:pPr>
+      <w:rPr>
+        <w:rFonts w:ascii="Symbol" w:hAnsi="Symbol" w:hint="default"/>
+      </w:rPr>
+    </w:lvl>
+    <w:lvl w:ilvl="1" w:tplc="04190003" w:tentative="1">
+      <w:start w:val="1"/>
+      <w:numFmt w:val="bullet"/>
+      <w:lvlText w:val="o"/>
+      <w:lvlJc w:val="left"/>
+      <w:pPr>
+        <w:ind w:left="1440" w:hanging="360"/>
+      </w:pPr>
+      <w:rPr>
+        <w:rFonts w:ascii="Courier New" w:hAnsi="Courier New" w:cs="Courier New" w:hint="default"/>
+      </w:rPr>
+    </w:lvl>
+    <w:lvl w:ilvl="2" w:tplc="04190005" w:tentative="1">
+      <w:start w:val="1"/>
+      <w:numFmt w:val="bullet"/>
+      <w:lvlText w:val=""/>
+      <w:lvlJc w:val="left"/>
+      <w:pPr>
+        <w:ind w:left="2160" w:hanging="360"/>
+      </w:pPr>
+      <w:rPr>
+        <w:rFonts w:ascii="Wingdings" w:hAnsi="Wingdings" w:hint="default"/>
+      </w:rPr>
+    </w:lvl>
+    <w:lvl w:ilvl="3" w:tplc="04190001" w:tentative="1">
+      <w:start w:val="1"/>
+      <w:numFmt w:val="bullet"/>
+      <w:lvlText w:val=""/>
+      <w:lvlJc w:val="left"/>
+      <w:pPr>
+        <w:ind w:left="2880" w:hanging="360"/>
+      </w:pPr>
+      <w:rPr>
+        <w:rFonts w:ascii="Symbol" w:hAnsi="Symbol" w:hint="default"/>
+      </w:rPr>
+    </w:lvl>
+    <w:lvl w:ilvl="4" w:tplc="04190003" w:tentative="1">
+      <w:start w:val="1"/>
+      <w:numFmt w:val="bullet"/>
+      <w:lvlText w:val="o"/>
+      <w:lvlJc w:val="left"/>
+      <w:pPr>
+        <w:ind w:left="3600" w:hanging="360"/>
+      </w:pPr>
+      <w:rPr>
+        <w:rFonts w:ascii="Courier New" w:hAnsi="Courier New" w:cs="Courier New" w:hint="default"/>
+      </w:rPr>
+    </w:lvl>
+    <w:lvl w:ilvl="5" w:tplc="04190005" w:tentative="1">
+      <w:start w:val="1"/>
+      <w:numFmt w:val="bullet"/>
+      <w:lvlText w:val=""/>
+      <w:lvlJc w:val="left"/>
+      <w:pPr>
+        <w:ind w:left="4320" w:hanging="360"/>
+      </w:pPr>
+      <w:rPr>
+        <w:rFonts w:ascii="Wingdings" w:hAnsi="Wingdings" w:hint="default"/>
+      </w:rPr>
+    </w:lvl>
+    <w:lvl w:ilvl="6" w:tplc="04190001" w:tentative="1">
+      <w:start w:val="1"/>
+      <w:numFmt w:val="bullet"/>
+      <w:lvlText w:val=""/>
+      <w:lvlJc w:val="left"/>
+      <w:pPr>
+        <w:ind w:left="5040" w:hanging="360"/>
+      </w:pPr>
+      <w:rPr>
+        <w:rFonts w:ascii="Symbol" w:hAnsi="Symbol" w:hint="default"/>
+      </w:rPr>
+    </w:lvl>
+    <w:lvl w:ilvl="7" w:tplc="04190003" w:tentative="1">
+      <w:start w:val="1"/>
+      <w:numFmt w:val="bullet"/>
+      <w:lvlText w:val="o"/>
+      <w:lvlJc w:val="left"/>
+      <w:pPr>
+        <w:ind w:left="5760" w:hanging="360"/>
+      </w:pPr>
+      <w:rPr>
+        <w:rFonts w:ascii="Courier New" w:hAnsi="Courier New" w:cs="Courier New" w:hint="default"/>
+      </w:rPr>
+    </w:lvl>
+    <w:lvl w:ilvl="8" w:tplc="04190005" w:tentative="1">
+      <w:start w:val="1"/>
+      <w:numFmt w:val="bullet"/>
+      <w:lvlText w:val=""/>
+      <w:lvlJc w:val="left"/>
+      <w:pPr>
+        <w:ind w:left="6480" w:hanging="360"/>
+      </w:pPr>
+      <w:rPr>
+        <w:rFonts w:ascii="Wingdings" w:hAnsi="Wingdings" w:hint="default"/>
+      </w:rPr>
+    </w:lvl>
+  </w:abstractNum>
+  <w:num w:numId="1">
+    <w:abstractNumId w:val="0"/>
+  </w:num>
+</w:numbering>
 </file>
 
 <file path=word/styles.xml><?xml version="1.0" encoding="utf-8"?>
@@ -794,6 +4038,112 @@
       <w:szCs w:val="32"/>
     </w:rPr>
   </w:style>
+  <w:style w:type="character" w:customStyle="1" w:styleId="mtk1">
+    <w:name w:val="mtk1"/>
+    <w:basedOn w:val="a0"/>
+    <w:rsid w:val="00C52207"/>
+  </w:style>
+  <w:style w:type="character" w:customStyle="1" w:styleId="mtk7">
+    <w:name w:val="mtk7"/>
+    <w:basedOn w:val="a0"/>
+    <w:rsid w:val="00C52207"/>
+  </w:style>
+  <w:style w:type="character" w:customStyle="1" w:styleId="mtk6">
+    <w:name w:val="mtk6"/>
+    <w:basedOn w:val="a0"/>
+    <w:rsid w:val="00C52207"/>
+  </w:style>
+  <w:style w:type="paragraph" w:styleId="a3">
+    <w:name w:val="List Paragraph"/>
+    <w:basedOn w:val="a"/>
+    <w:uiPriority w:val="34"/>
+    <w:qFormat/>
+    <w:rsid w:val="00C6190A"/>
+    <w:pPr>
+      <w:ind w:left="720"/>
+      <w:contextualSpacing/>
+    </w:pPr>
+  </w:style>
+  <w:style w:type="paragraph" w:styleId="a4">
+    <w:name w:val="Normal (Web)"/>
+    <w:basedOn w:val="a"/>
+    <w:uiPriority w:val="99"/>
+    <w:semiHidden/>
+    <w:unhideWhenUsed/>
+    <w:rsid w:val="007E09B7"/>
+    <w:pPr>
+      <w:spacing w:before="100" w:beforeAutospacing="1" w:after="100" w:afterAutospacing="1" w:line="240" w:lineRule="auto"/>
+    </w:pPr>
+    <w:rPr>
+      <w:rFonts w:ascii="Times New Roman" w:eastAsia="Times New Roman" w:hAnsi="Times New Roman" w:cs="Times New Roman"/>
+      <w:sz w:val="24"/>
+      <w:szCs w:val="24"/>
+      <w:lang w:eastAsia="ru-RU"/>
+    </w:rPr>
+  </w:style>
+  <w:style w:type="paragraph" w:styleId="HTML">
+    <w:name w:val="HTML Preformatted"/>
+    <w:basedOn w:val="a"/>
+    <w:link w:val="HTML0"/>
+    <w:uiPriority w:val="99"/>
+    <w:semiHidden/>
+    <w:unhideWhenUsed/>
+    <w:rsid w:val="007E09B7"/>
+    <w:pPr>
+      <w:tabs>
+        <w:tab w:val="left" w:pos="916"/>
+        <w:tab w:val="left" w:pos="1832"/>
+        <w:tab w:val="left" w:pos="2748"/>
+        <w:tab w:val="left" w:pos="3664"/>
+        <w:tab w:val="left" w:pos="4580"/>
+        <w:tab w:val="left" w:pos="5496"/>
+        <w:tab w:val="left" w:pos="6412"/>
+        <w:tab w:val="left" w:pos="7328"/>
+        <w:tab w:val="left" w:pos="8244"/>
+        <w:tab w:val="left" w:pos="9160"/>
+        <w:tab w:val="left" w:pos="10076"/>
+        <w:tab w:val="left" w:pos="10992"/>
+        <w:tab w:val="left" w:pos="11908"/>
+        <w:tab w:val="left" w:pos="12824"/>
+        <w:tab w:val="left" w:pos="13740"/>
+        <w:tab w:val="left" w:pos="14656"/>
+      </w:tabs>
+      <w:spacing w:after="0" w:line="240" w:lineRule="auto"/>
+    </w:pPr>
+    <w:rPr>
+      <w:rFonts w:ascii="Courier New" w:eastAsia="Times New Roman" w:hAnsi="Courier New" w:cs="Courier New"/>
+      <w:sz w:val="20"/>
+      <w:szCs w:val="20"/>
+      <w:lang w:eastAsia="ru-RU"/>
+    </w:rPr>
+  </w:style>
+  <w:style w:type="character" w:customStyle="1" w:styleId="HTML0">
+    <w:name w:val="Стандартный HTML Знак"/>
+    <w:basedOn w:val="a0"/>
+    <w:link w:val="HTML"/>
+    <w:uiPriority w:val="99"/>
+    <w:semiHidden/>
+    <w:rsid w:val="007E09B7"/>
+    <w:rPr>
+      <w:rFonts w:ascii="Courier New" w:eastAsia="Times New Roman" w:hAnsi="Courier New" w:cs="Courier New"/>
+      <w:sz w:val="20"/>
+      <w:szCs w:val="20"/>
+      <w:lang w:eastAsia="ru-RU"/>
+    </w:rPr>
+  </w:style>
+  <w:style w:type="character" w:styleId="HTML1">
+    <w:name w:val="HTML Code"/>
+    <w:basedOn w:val="a0"/>
+    <w:uiPriority w:val="99"/>
+    <w:semiHidden/>
+    <w:unhideWhenUsed/>
+    <w:rsid w:val="007E09B7"/>
+    <w:rPr>
+      <w:rFonts w:ascii="Courier New" w:eastAsia="Times New Roman" w:hAnsi="Courier New" w:cs="Courier New"/>
+      <w:sz w:val="20"/>
+      <w:szCs w:val="20"/>
+    </w:rPr>
+  </w:style>
 </w:styles>
 </file>
 

</xml_diff>

<commit_message>
extend info about serialization
</commit_message>
<xml_diff>
--- a/Java/Code snippets/Executer.docx
+++ b/Java/Code snippets/Executer.docx
@@ -52,7 +52,7 @@
       <w:r>
         <w:rPr>
           <w:noProof/>
-          <w:lang w:eastAsia="ru-RU"/>
+          <w:lang w:eastAsia="ja-JP"/>
         </w:rPr>
         <w:drawing>
           <wp:inline distT="0" distB="0" distL="0" distR="0" wp14:anchorId="692137D9" wp14:editId="491ADF51">
@@ -725,6 +725,22 @@
           <w:lang w:val="en-US"/>
         </w:rPr>
       </w:pPr>
+      <w:bookmarkStart w:id="0" w:name="_GoBack"/>
+      <w:bookmarkEnd w:id="0"/>
+    </w:p>
+    <w:p>
+      <w:pPr>
+        <w:rPr>
+          <w:lang w:val="en-US"/>
+        </w:rPr>
+      </w:pPr>
+    </w:p>
+    <w:p>
+      <w:pPr>
+        <w:rPr>
+          <w:lang w:val="en-US"/>
+        </w:rPr>
+      </w:pPr>
     </w:p>
     <w:p>
       <w:pPr>
@@ -1467,6 +1483,7 @@
         <w:rPr>
           <w:lang w:val="en-US"/>
         </w:rPr>
+        <w:lastRenderedPageBreak/>
         <w:t>}</w:t>
       </w:r>
     </w:p>
@@ -1487,7 +1504,6 @@
         <w:rPr>
           <w:lang w:val="en-US"/>
         </w:rPr>
-        <w:lastRenderedPageBreak/>
         <w:t>Output:</w:t>
       </w:r>
     </w:p>
@@ -2637,7 +2653,7 @@
           <w:szCs w:val="20"/>
           <w:bdr w:val="single" w:sz="6" w:space="0" w:color="auto" w:frame="1"/>
           <w:shd w:val="clear" w:color="auto" w:fill="FAFAFA"/>
-          <w:lang w:eastAsia="ru-RU"/>
+          <w:lang w:val="en-US" w:eastAsia="ru-RU"/>
         </w:rPr>
       </w:pPr>
     </w:p>
@@ -2669,7 +2685,7 @@
           <w:color w:val="212529"/>
           <w:sz w:val="20"/>
           <w:szCs w:val="20"/>
-          <w:lang w:eastAsia="ru-RU"/>
+          <w:lang w:val="en-US" w:eastAsia="ru-RU"/>
         </w:rPr>
       </w:pPr>
       <w:proofErr w:type="spellStart"/>
@@ -2681,7 +2697,7 @@
           <w:szCs w:val="20"/>
           <w:bdr w:val="single" w:sz="6" w:space="0" w:color="auto" w:frame="1"/>
           <w:shd w:val="clear" w:color="auto" w:fill="FAFAFA"/>
-          <w:lang w:eastAsia="ru-RU"/>
+          <w:lang w:val="en-US" w:eastAsia="ru-RU"/>
         </w:rPr>
         <w:t>ExecutorService</w:t>
       </w:r>
@@ -2694,9 +2710,9 @@
           <w:szCs w:val="20"/>
           <w:bdr w:val="single" w:sz="6" w:space="0" w:color="auto" w:frame="1"/>
           <w:shd w:val="clear" w:color="auto" w:fill="FAFAFA"/>
-          <w:lang w:eastAsia="ru-RU"/>
-        </w:rPr>
-        <w:t> </w:t>
+          <w:lang w:val="en-US" w:eastAsia="ru-RU"/>
+        </w:rPr>
+        <w:t> executor = </w:t>
       </w:r>
       <w:proofErr w:type="spellStart"/>
       <w:r>
@@ -2707,9 +2723,9 @@
           <w:szCs w:val="20"/>
           <w:bdr w:val="single" w:sz="6" w:space="0" w:color="auto" w:frame="1"/>
           <w:shd w:val="clear" w:color="auto" w:fill="FAFAFA"/>
-          <w:lang w:eastAsia="ru-RU"/>
-        </w:rPr>
-        <w:t>executor</w:t>
+          <w:lang w:val="en-US" w:eastAsia="ru-RU"/>
+        </w:rPr>
+        <w:t>Executors.newCachedThreadPool</w:t>
       </w:r>
       <w:proofErr w:type="spellEnd"/>
       <w:r>
@@ -2720,33 +2736,7 @@
           <w:szCs w:val="20"/>
           <w:bdr w:val="single" w:sz="6" w:space="0" w:color="auto" w:frame="1"/>
           <w:shd w:val="clear" w:color="auto" w:fill="FAFAFA"/>
-          <w:lang w:eastAsia="ru-RU"/>
-        </w:rPr>
-        <w:t> = </w:t>
-      </w:r>
-      <w:proofErr w:type="spellStart"/>
-      <w:r>
-        <w:rPr>
-          <w:rFonts w:ascii="Consolas" w:eastAsia="Times New Roman" w:hAnsi="Consolas" w:cs="Courier New"/>
-          <w:color w:val="000000"/>
-          <w:sz w:val="20"/>
-          <w:szCs w:val="20"/>
-          <w:bdr w:val="single" w:sz="6" w:space="0" w:color="auto" w:frame="1"/>
-          <w:shd w:val="clear" w:color="auto" w:fill="FAFAFA"/>
-          <w:lang w:eastAsia="ru-RU"/>
-        </w:rPr>
-        <w:t>Executors.newCachedThreadPool</w:t>
-      </w:r>
-      <w:proofErr w:type="spellEnd"/>
-      <w:r>
-        <w:rPr>
-          <w:rFonts w:ascii="Consolas" w:eastAsia="Times New Roman" w:hAnsi="Consolas" w:cs="Courier New"/>
-          <w:color w:val="000000"/>
-          <w:sz w:val="20"/>
-          <w:szCs w:val="20"/>
-          <w:bdr w:val="single" w:sz="6" w:space="0" w:color="auto" w:frame="1"/>
-          <w:shd w:val="clear" w:color="auto" w:fill="FAFAFA"/>
-          <w:lang w:eastAsia="ru-RU"/>
+          <w:lang w:val="en-US" w:eastAsia="ru-RU"/>
         </w:rPr>
         <w:t>();</w:t>
       </w:r>
@@ -3021,6 +3011,7 @@
           <w:szCs w:val="23"/>
           <w:lang w:val="en-US"/>
         </w:rPr>
+        <w:lastRenderedPageBreak/>
         <w:t>Here is a fragment of the output:</w:t>
       </w:r>
     </w:p>
@@ -3043,7 +3034,6 @@
           <w:shd w:val="clear" w:color="auto" w:fill="FAFAFA"/>
           <w:lang w:val="en-US"/>
         </w:rPr>
-        <w:lastRenderedPageBreak/>
         <w:t>02</w:t>
       </w:r>
       <w:r>
@@ -3412,8 +3402,6 @@
           <w:lang w:val="en-US"/>
         </w:rPr>
       </w:pPr>
-      <w:bookmarkStart w:id="0" w:name="_GoBack"/>
-      <w:bookmarkEnd w:id="0"/>
     </w:p>
     <w:p>
       <w:pPr>

</xml_diff>